<commit_message>
Versão com multi-thread funcional na Classe CoPSO
</commit_message>
<xml_diff>
--- a/CRE/misc/Paper-JMOE-2019.docx
+++ b/CRE/misc/Paper-JMOE-2019.docx
@@ -120,7 +120,7 @@
           <w:sz w:val="20"/>
           <w:szCs w:val="20"/>
         </w:rPr>
-        <w:t>irst A. Author</w:t>
+        <w:t>ederal University of Southern and Southeastern Pará,</w:t>
       </w:r>
       <w:r>
         <w:rPr>
@@ -128,7 +128,7 @@
           <w:sz w:val="20"/>
           <w:szCs w:val="20"/>
         </w:rPr>
-        <w:t>´s</w:t>
+        <w:t xml:space="preserve"> </w:t>
       </w:r>
       <w:r>
         <w:rPr>
@@ -136,15 +136,77 @@
           <w:sz w:val="20"/>
           <w:szCs w:val="20"/>
         </w:rPr>
-        <w:t xml:space="preserve"> </w:t>
-      </w:r>
+        <w:t xml:space="preserve">Fl. 04 LT Especial, </w:t>
+      </w:r>
+      <w:proofErr w:type="spellStart"/>
       <w:r>
         <w:rPr>
           <w:i/>
           <w:sz w:val="20"/>
           <w:szCs w:val="20"/>
         </w:rPr>
-        <w:t>affiliation and address including e-mail</w:t>
+        <w:t>Marabá</w:t>
+      </w:r>
+      <w:proofErr w:type="spellEnd"/>
+      <w:r>
+        <w:rPr>
+          <w:i/>
+          <w:sz w:val="20"/>
+          <w:szCs w:val="20"/>
+        </w:rPr>
+        <w:t>-PA, Brazil 68505-080</w:t>
+      </w:r>
+      <w:r>
+        <w:rPr>
+          <w:i/>
+          <w:sz w:val="20"/>
+          <w:szCs w:val="20"/>
+        </w:rPr>
+        <w:t xml:space="preserve"> </w:t>
+      </w:r>
+      <w:r>
+        <w:rPr>
+          <w:i/>
+          <w:sz w:val="20"/>
+          <w:szCs w:val="20"/>
+        </w:rPr>
+        <w:t>{</w:t>
+      </w:r>
+      <w:proofErr w:type="spellStart"/>
+      <w:r>
+        <w:rPr>
+          <w:i/>
+          <w:sz w:val="20"/>
+          <w:szCs w:val="20"/>
+        </w:rPr>
+        <w:t>hugo</w:t>
+      </w:r>
+      <w:proofErr w:type="spellEnd"/>
+      <w:r>
+        <w:rPr>
+          <w:i/>
+          <w:sz w:val="20"/>
+          <w:szCs w:val="20"/>
+        </w:rPr>
+        <w:t xml:space="preserve">, </w:t>
+      </w:r>
+      <w:proofErr w:type="spellStart"/>
+      <w:r>
+        <w:rPr>
+          <w:i/>
+          <w:sz w:val="20"/>
+          <w:szCs w:val="20"/>
+        </w:rPr>
+        <w:t>marcela.alves</w:t>
+      </w:r>
+      <w:proofErr w:type="spellEnd"/>
+      <w:r>
+        <w:rPr>
+          <w:i/>
+          <w:sz w:val="20"/>
+          <w:szCs w:val="20"/>
+        </w:rPr>
+        <w:t>}@unifesspa.edu.br</w:t>
       </w:r>
       <w:r>
         <w:rPr>
@@ -175,7 +237,33 @@
           <w:sz w:val="20"/>
           <w:szCs w:val="20"/>
         </w:rPr>
-        <w:t xml:space="preserve">Second B. </w:t>
+        <w:t>S</w:t>
+      </w:r>
+      <w:r>
+        <w:rPr>
+          <w:i/>
+          <w:sz w:val="20"/>
+          <w:szCs w:val="20"/>
+        </w:rPr>
+        <w:t>Federal University of Par[</w:t>
+      </w:r>
+      <w:proofErr w:type="spellStart"/>
+      <w:r>
+        <w:rPr>
+          <w:i/>
+          <w:sz w:val="20"/>
+          <w:szCs w:val="20"/>
+        </w:rPr>
+        <w:t>econd</w:t>
+      </w:r>
+      <w:proofErr w:type="spellEnd"/>
+      <w:r>
+        <w:rPr>
+          <w:i/>
+          <w:sz w:val="20"/>
+          <w:szCs w:val="20"/>
+        </w:rPr>
+        <w:t xml:space="preserve"> B. </w:t>
       </w:r>
       <w:r>
         <w:rPr>
@@ -630,7 +718,7 @@
           <w:szCs w:val="22"/>
           <w:lang w:val="pt-BR"/>
         </w:rPr>
-        <w:t xml:space="preserve"> , o tráfego de dados móveis à nível global aumentará sete vezes entre 2017 e 2022, chegando a 77.5 exabytes por mês até 2022.</w:t>
+        <w:t>, o tráfego de dados móveis à nível global aumentará sete vezes entre 2017 e 2022, chegando a 77.5 exabytes por mês até 2022.</w:t>
       </w:r>
     </w:p>
     <w:p>
@@ -755,7 +843,57 @@
           <w:szCs w:val="22"/>
           <w:lang w:val="pt-BR"/>
         </w:rPr>
-        <w:t xml:space="preserve">, especialmente quando relacionados à requisitos específicos de cobertura, latência, consumo de energia ou ainda </w:t>
+        <w:t xml:space="preserve">, especialmente quando relacionados à requisitos específicos de </w:t>
+      </w:r>
+      <w:r>
+        <w:rPr>
+          <w:sz w:val="22"/>
+          <w:szCs w:val="22"/>
+          <w:lang w:val="pt-BR"/>
+        </w:rPr>
+        <w:t>coverage</w:t>
+      </w:r>
+      <w:r>
+        <w:rPr>
+          <w:sz w:val="22"/>
+          <w:szCs w:val="22"/>
+          <w:lang w:val="pt-BR"/>
+        </w:rPr>
+        <w:t xml:space="preserve">, </w:t>
+      </w:r>
+      <w:proofErr w:type="spellStart"/>
+      <w:r>
+        <w:rPr>
+          <w:sz w:val="22"/>
+          <w:szCs w:val="22"/>
+          <w:lang w:val="pt-BR"/>
+        </w:rPr>
+        <w:t>latency</w:t>
+      </w:r>
+      <w:proofErr w:type="spellEnd"/>
+      <w:r>
+        <w:rPr>
+          <w:sz w:val="22"/>
+          <w:szCs w:val="22"/>
+          <w:lang w:val="pt-BR"/>
+        </w:rPr>
+        <w:t xml:space="preserve">, </w:t>
+      </w:r>
+      <w:r>
+        <w:rPr>
+          <w:sz w:val="22"/>
+          <w:szCs w:val="22"/>
+          <w:lang w:val="pt-BR"/>
+        </w:rPr>
+        <w:t>energy consumption</w:t>
+      </w:r>
+      <w:r>
+        <w:rPr>
+          <w:sz w:val="22"/>
+          <w:szCs w:val="22"/>
+          <w:lang w:val="pt-BR"/>
+        </w:rPr>
+        <w:t xml:space="preserve"> ou </w:t>
       </w:r>
       <w:proofErr w:type="spellStart"/>
       <w:r>
@@ -900,7 +1038,17 @@
           <w:szCs w:val="22"/>
           <w:lang w:val="pt-BR"/>
         </w:rPr>
-        <w:t xml:space="preserve"> infraestrutura atual de redes de banda larga móvel seja capaz de atender de modo satisfatório algumas destas aplicações, porém alguns destes serviços ou aplicações irão requerer requisitos adicionais e diversos sobre operadores de redes móveis, que provavelmente devem ser efetivamente atendidos apenas pelas próximas gerações de redes móveis. Neste contexto, dentre as estratégias de projeto para o 5G, observa-se a consolidação do conceito de ultra densificação de rede (UDN), </w:t>
+        <w:t xml:space="preserve"> infraestrutura atual de redes de banda larga móvel seja capaz de atender de modo satisfatório algumas destas aplicações, porém alguns destes serviços ou aplicações irão requerer requisitos adicionais e diversos sobre operadores de redes móveis, que prov</w:t>
+      </w:r>
+      <w:bookmarkStart w:id="1" w:name="_GoBack"/>
+      <w:bookmarkEnd w:id="1"/>
+      <w:r>
+        <w:rPr>
+          <w:sz w:val="22"/>
+          <w:szCs w:val="22"/>
+          <w:lang w:val="pt-BR"/>
+        </w:rPr>
+        <w:t xml:space="preserve">avelmente devem ser efetivamente atendidos apenas pelas próximas gerações de redes móveis. Neste contexto, dentre as estratégias de projeto para o 5G, observa-se a consolidação do conceito de ultra densificação de rede (UDN), </w:t>
       </w:r>
       <w:proofErr w:type="spellStart"/>
       <w:r>
@@ -972,25 +1120,23 @@
           <w:szCs w:val="22"/>
           <w:lang w:val="pt-BR"/>
         </w:rPr>
-        <w:t xml:space="preserve"> and </w:t>
-      </w:r>
-      <w:proofErr w:type="spellStart"/>
-      <w:r>
-        <w:rPr>
-          <w:sz w:val="22"/>
-          <w:szCs w:val="22"/>
-          <w:lang w:val="pt-BR"/>
-        </w:rPr>
-        <w:t>shart</w:t>
-      </w:r>
-      <w:proofErr w:type="spellEnd"/>
-      <w:r>
-        <w:rPr>
-          <w:sz w:val="22"/>
-          <w:szCs w:val="22"/>
-          <w:lang w:val="pt-BR"/>
-        </w:rPr>
-        <w:t>-range Small Base Station (</w:t>
+        <w:t xml:space="preserve"> and sh</w:t>
+      </w:r>
+      <w:r>
+        <w:rPr>
+          <w:sz w:val="22"/>
+          <w:szCs w:val="22"/>
+          <w:lang w:val="pt-BR"/>
+        </w:rPr>
+        <w:t>o</w:t>
+      </w:r>
+      <w:r>
+        <w:rPr>
+          <w:sz w:val="22"/>
+          <w:szCs w:val="22"/>
+          <w:lang w:val="pt-BR"/>
+        </w:rPr>
+        <w:t>rt-range Small Base Station (</w:t>
       </w:r>
       <w:proofErr w:type="spellStart"/>
       <w:r>
@@ -1008,7 +1154,56 @@
           <w:szCs w:val="22"/>
           <w:lang w:val="pt-BR"/>
         </w:rPr>
-        <w:t>) . Com a implantação de estações base adicionais é possível ampliar a área de cobertura da rede para mais próximo dos dispositivos dos usuários finais, e assim proporcionar melhorias relacionadas à eficiência espectral, desempenho e capacidade de serviço do sistema.</w:t>
+        <w:t xml:space="preserve">) </w:t>
+      </w:r>
+      <w:r>
+        <w:rPr>
+          <w:sz w:val="22"/>
+          <w:szCs w:val="22"/>
+          <w:lang w:val="pt-BR"/>
+        </w:rPr>
+        <w:fldChar w:fldCharType="begin" w:fldLock="1"/>
+      </w:r>
+      <w:r>
+        <w:rPr>
+          <w:sz w:val="22"/>
+          <w:szCs w:val="22"/>
+          <w:lang w:val="pt-BR"/>
+        </w:rPr>
+        <w:instrText>ADDIN CSL_CITATION {"citationItems":[{"id":"ITEM-1","itemData":{"DOI":"10.1109/MCOM.2014.6815890","ISSN":"01636804","abstract":"METIS is the EU flagship 5G project with the objective of laying the foundation for 5G systems and building consensus prior to standardization. The METIS overall approach toward 5G builds on the evolution of existing technologies complemented by new radio concepts that are designed to meet the new and challenging requirements of use cases today¿s radio access networks cannot support. The integration of these new radio concepts, such as massive MIMO, ultra dense networks, moving networks, and device-to-device, ultra reliable, and massive machine communications, will allow 5G to support the expected increase in mobile data volume while broadening the range of application domains that mobile communications can support beyond 2020. In this article, we describe the scenarios identified for the purpose of driving the 5G research direction. Furthermore, we give initial directions for the technology components (e.g., link level components, multinode/multiantenna, multi-RAT, and multi-layer networks and spectrum handling) that will allow the fulfillment of the requirements of the identified 5G scenarios. © 2014 IEEE.","author":[{"dropping-particle":"","family":"Osseiran","given":"Afif","non-dropping-particle":"","parse-names":false,"suffix":""},{"dropping-particle":"","family":"Boccardi","given":"Federico","non-dropping-particle":"","parse-names":false,"suffix":""},{"dropping-particle":"","family":"Braun","given":"Volker","non-dropping-particle":"","parse-names":false,"suffix":""},{"dropping-particle":"","family":"Kusume","given":"Katsutoshi","non-dropping-particle":"","parse-names":false,"suffix":""},{"dropping-particle":"","family":"Marsch","given":"Patrick","non-dropping-particle":"","parse-names":false,"suffix":""},{"dropping-particle":"","family":"Maternia","given":"Michal","non-dropping-particle":"","parse-names":false,"suffix":""},{"dropping-particle":"","family":"Queseth","given":"Olav","non-dropping-particle":"","parse-names":false,"suffix":""},{"dropping-particle":"","family":"Schellmann","given":"Malte","non-dropping-particle":"","parse-names":false,"suffix":""},{"dropping-particle":"","family":"Schotten","given":"Hans","non-dropping-particle":"","parse-names":false,"suffix":""},{"dropping-particle":"","family":"Taoka","given":"Hidekazu","non-dropping-particle":"","parse-names":false,"suffix":""},{"dropping-particle":"","family":"Tullberg","given":"Hugo","non-dropping-particle":"","parse-names":false,"suffix":""},{"dropping-particle":"","family":"Uusitalo","given":"Mikko A.","non-dropping-particle":"","parse-names":false,"suffix":""},{"dropping-particle":"","family":"Timus","given":"Bogdan","non-dropping-particle":"","parse-names":false,"suffix":""},{"dropping-particle":"","family":"Fallgren","given":"Mikael","non-dropping-particle":"","parse-names":false,"suffix":""}],"container-title":"IEEE Communications Magazine","id":"ITEM-1","issued":{"date-parts":[["2014"]]},"title":"Scenarios for 5G mobile and wireless communications: The vision of the METIS project","type":"article-journal"},"uris":["http://www.mendeley.com/documents/?uuid=ab097454-82c3-45ce-9542-6a1fa81cce1e"]}],"mendeley":{"formattedCitation":"[3]","plainTextFormattedCitation":"[3]","previouslyFormattedCitation":"[3]"},"properties":{"noteIndex":0},"schema":"https://github.com/citation-style-language/schema/raw/master/csl-citation.json"}</w:instrText>
+      </w:r>
+      <w:r>
+        <w:rPr>
+          <w:sz w:val="22"/>
+          <w:szCs w:val="22"/>
+          <w:lang w:val="pt-BR"/>
+        </w:rPr>
+        <w:fldChar w:fldCharType="separate"/>
+      </w:r>
+      <w:r>
+        <w:rPr>
+          <w:noProof/>
+          <w:sz w:val="22"/>
+          <w:szCs w:val="22"/>
+          <w:lang w:val="pt-BR"/>
+        </w:rPr>
+        <w:t>[3]</w:t>
+      </w:r>
+      <w:r>
+        <w:rPr>
+          <w:sz w:val="22"/>
+          <w:szCs w:val="22"/>
+          <w:lang w:val="pt-BR"/>
+        </w:rPr>
+        <w:fldChar w:fldCharType="end"/>
+      </w:r>
+      <w:r>
+        <w:rPr>
+          <w:sz w:val="22"/>
+          <w:szCs w:val="22"/>
+          <w:lang w:val="pt-BR"/>
+        </w:rPr>
+        <w:t>. Com a implantação de estações base adicionais é possível ampliar a área de cobertura da rede para mais próximo dos dispositivos dos usuários finais, e assim proporcionar melhorias relacionadas à eficiência espectral, desempenho e capacidade de serviço do sistema.</w:t>
       </w:r>
     </w:p>
     <w:p>
@@ -1027,6 +1222,7 @@
           <w:szCs w:val="22"/>
           <w:lang w:val="pt-BR"/>
         </w:rPr>
+        <w:lastRenderedPageBreak/>
         <w:t xml:space="preserve">In </w:t>
       </w:r>
       <w:proofErr w:type="spellStart"/>
@@ -1171,16 +1367,7 @@
           <w:szCs w:val="22"/>
           <w:lang w:val="pt-BR"/>
         </w:rPr>
-        <w:t xml:space="preserve"> </w:t>
-      </w:r>
-      <w:r>
-        <w:rPr>
-          <w:sz w:val="22"/>
-          <w:szCs w:val="22"/>
-          <w:lang w:val="pt-BR"/>
-        </w:rPr>
-        <w:lastRenderedPageBreak/>
-        <w:t xml:space="preserve">Heterogeneous Network (HetNets) </w:t>
+        <w:t xml:space="preserve"> Heterogeneous Network (HetNets) </w:t>
       </w:r>
       <w:proofErr w:type="spellStart"/>
       <w:r>
@@ -1770,7 +1957,6 @@
         <w:rPr>
           <w:sz w:val="22"/>
           <w:szCs w:val="22"/>
-          <w:lang w:val="pt-BR"/>
         </w:rPr>
       </w:pPr>
       <w:r>
@@ -1888,7 +2074,14 @@
           <w:szCs w:val="22"/>
           <w:lang w:val="pt-BR"/>
         </w:rPr>
-        <w:instrText>ADDIN CSL_CITATION {"citationItems":[{"id":"ITEM-1","itemData":{"DOI":"10.1109/ACCESS.2015.2467174","ISSN":"21693536","abstract":"Recently, mobile networking systems have been designed with more complexity of infrastructure and higher diversity of associated devices and resources, as well as more dynamical formations of networks, due to the fast development of current Internet and mobile communication industry. In such emerging mobile heterogeneous networks (HetNets), there are a large number of technical challenges focusing on the efficient organization, management, maintenance, and optimization, over the complicated system resources. In particular, HetNets have attracted great interest from academia and industry in deploying more effective solutions based on artificial intelligence (AI) techniques, e.g., machine learning, bio-inspired algorithms, fuzzy neural network, and so on, because AI techniques can naturally handle the problems of large-scale complex systems, such as HetNets towards more intelligent and automatic-evolving ones. In this paper, we discuss the state-of-the-art AI-based techniques for evolving the smarter HetNets infrastructure and systems, focusing on the research issues of self-configuration, self-healing, and self-optimization, respectively. A detailed taxonomy of the related AI-based techniques of HetNets is also shown by discussing the pros and cons for various AI-based techniques for different problems in HetNets. Opening research issues and pending challenges are concluded as well, which can provide guidelines for future research work.","author":[{"dropping-particle":"","family":"Wang","given":"Xiaofei","non-dropping-particle":"","parse-names":false,"suffix":""},{"dropping-particle":"","family":"Li","given":"Xiuhua","non-dropping-particle":"","parse-names":false,"suffix":""},{"dropping-particle":"","family":"Leung","given":"Victor C.M.","non-dropping-particle":"","parse-names":false,"suffix":""}],"container-title":"IEEE Access","id":"ITEM-1","issued":{"date-parts":[["2015"]]},"title":"Artificial intelligence-based techniques for emerging heterogeneous network: State of the arts, opportunities, and challenges","type":"article-journal"},"uris":["http://www.mendeley.com/documents/?uuid=6b992115-b5e0-473c-8540-2a6ab77f71ab"]},{"id":"ITEM-2","itemData":{"DOI":"10.1109/SURV.2012.021312.00116","ISSN":"1553877X","abstract":"This article surveys the literature over the period of the last decade on the emerging field of self organisation as applied to wireless cellular communication networks. Self organisation has been extensively studied and applied in adhoc networks, wireless sensor networks and autonomic computer networks; however in the context of wireless cellular networks, this is the first attempt to put in perspective the various efforts in form of a tutorial/survey. We provide a comprehensive survey of the existing literature, projects and standards in self organising cellular networks. Additionally, we also aim to present a clear understanding of this active research area, identifying a clear taxonomy and guidelines for design of self organising mechanisms. We compare strength and weakness of existing solutions and highlight the key research areas for further development. This paper serves as a guide and a starting point for anyone willing to delve into research on self organisation in wireless cellular communication networks.","author":[{"dropping-particle":"","family":"Aliu","given":"Osianoh Glenn","non-dropping-particle":"","parse-names":false,"suffix":""},{"dropping-particle":"","family":"Imran","given":"Ali","non-dropping-particle":"","parse-names":false,"suffix":""},{"dropping-particle":"","family":"Imran","given":"Muhammad Ali","non-dropping-particle":"","parse-names":false,"suffix":""},{"dropping-particle":"","family":"Evans","given":"Barry","non-dropping-particle":"","parse-names":false,"suffix":""}],"container-title":"IEEE Communications Surveys and Tutorials","id":"ITEM-2","issued":{"date-parts":[["2013"]]},"title":"A survey of self organisation in future cellular networks","type":"article"},"uris":["http://www.mendeley.com/documents/?uuid=a7b73c9e-d33e-492d-a827-d93b0143c0aa"]},{"id":"ITEM-3","itemData":{"DOI":"10.1007/s11432-013-4894-6","ISSN":"1674733X","abstract":"A plethora of studies on self-organization has been carried out in broad areas including chemistry, biology, astronomy, medical science, telecommunications, etc., in both academia and industry. Following the studies on swarm intelligence observed in social species, the artificial self-organized systems are expected to exhibit some intelligent features (e.g., flexibility, robustness, decentralized control, self-evolution, etc.) that may have made social species so successful in the biosphere. In this paper, the application of swarm intelligence in communications networks will be studied, and we survey different aspects of bio-inspired mechanisms and examine various algorithms that have been proposed to improve the performance of artificial systems. Some fundamental self-organized networking (SON) mechanisms, designing principles and optimization approaches for artificial systems will then be investigated, followed by some well-known bio-inspired algorithms (e.g., cooperation, division of labor, distributed network synchronization, load balancing, etc.) as well as their applications to the maintenance/operation/optimization of artificial systems being analyzed. Besides, some new emerging technologies, such as the Self-X capabilities and cognitive machine-to-machine (M2M) optimization for the 3rd Generation Partnership Project (3GPP) Long Term Evolution (LTE)/LTE-Advanced systems, are also surveyed. Finally, the remaining challenges to be faced in designing the future heterogeneous systems will be discussed. © 2013 Science China Press and Springer-Verlag Berlin Heidelberg.","author":[{"dropping-particle":"","family":"Zhang","given":"Zhong Shan","non-dropping-particle":"","parse-names":false,"suffix":""},{"dropping-particle":"","family":"Huangfu","given":"Wei","non-dropping-particle":"","parse-names":false,"suffix":""},{"dropping-particle":"","family":"Long","given":"Ke Ping","non-dropping-particle":"","parse-names":false,"suffix":""},{"dropping-particle":"","family":"Zhang","given":"Xu","non-dropping-particle":"","parse-names":false,"suffix":""},{"dropping-particle":"","family":"Liu","given":"Xiao Yuan","non-dropping-particle":"","parse-names":false,"suffix":""},{"dropping-particle":"","family":"Zhong","given":"Bin","non-dropping-particle":"","parse-names":false,"suffix":""}],"container-title":"Science China Information Sciences","id":"ITEM-3","issued":{"date-parts":[["2013"]]},"title":"On the designing principles and optimization approaches of bio-inspired self-organized network: A survey","type":"article"},"uris":["http://www.mendeley.com/documents/?uuid=a07ddaf8-be30-47e9-94ac-fa3c670d6a03"]}],"mendeley":{"formattedCitation":"[10]–[12]","plainTextFormattedCitation":"[10]–[12]","previouslyFormattedCitation":"[10]–[12]"},"properties":{"noteIndex":0},"schema":"https://github.com/citation-style-language/schema/raw/master/csl-citation.json"}</w:instrText>
+        <w:instrText>ADDIN CSL_CITATION {"citationItems":[{"id":"ITEM-1","itemData":{"DOI":"10.1109/ACCESS.2015.2467174","ISSN":"21693536","abstract":"Recently, mobile networking systems have been designed with more complexity of infrastructure and higher diversity of associated devices and resources, as well as more dynamical formations of networks, due to the fast development of current Internet and mobile communication industry. In such emerging mobile heterogeneous networks (HetNets), there are a large number of technical challenges focusing on the efficient organization, management, maintenance, and optimization, over the complicated system resources. In particular, HetNets have attracted great interest from academia and industry in deploying more effective solutions based on artificial intelligence (AI) techniques, e.g., machine learning, bio-inspired algorithms, fuzzy neural network, and so on, because AI techniques can naturally handle the problems of large-scale complex systems, such as HetNets towards more intelligent and automatic-evolving ones. In this paper, we discuss the state-of-the-art AI-based techniques for evolving the smarter HetNets infrastructure and systems, focusing on the research issues of self-configuration, self-healing, and self-optimization, respectively. A detailed taxonomy of the related AI-based techniques of HetNets is also shown by discussing the pros and cons for various AI-based techniques for different problems in HetNets. Opening research issues and pending challenges are concluded as well, which can provide guidelines for future research work.","author":[{"dropping-particle":"","family":"Wang","given":"Xiaofei","non-dropping-particle":"","parse-names":false,"suffix":""},{"dropping-particle":"","family":"Li","given":"Xiuhua","non-dropping-particle":"","parse-names":false,"suffix":""},{"dropping-particle":"","family":"Leung","given":"Victor C.M.","non-dropping-particle":"","parse-names":false,"suffix":""}],"container-title":"IEEE Access","id":"ITEM-1","issued":{"date-parts":[["2015"]]},"title":"Artificial intelligence-based techniques for emerging heterogeneous network: State of the arts, opportunities, and challenges","type":"article-journal"},"uris":["http://www.mendeley.com/documents/?uuid=6b992115-b5e0-473c-8540-2a6ab77f71ab"]},{"id":"ITEM-2","itemData":{"DOI":"10.1109/SURV.2012.021312.00116","ISSN":"1553877X","abstract":"This article surveys the literature over the period of the last decade on the emerging field of self organisation as applied to wireless cellular communication networks. Self organisation has been extensively studied and applied in adhoc networks, wireless sensor networks and autonomic computer networks; however in the context of wireless cellular networks, this is the first attempt to put in perspective the various efforts in form of a tutorial/survey. We provide a comprehensive survey of the existing literature, projects and standards in self organising cellular networks. Additionally, we also aim to present a clear understanding of this active research area, identifying a clear taxonomy and guidelines for design of self organising mechanisms. We compare strength and weakness of existing solutions and highlight the key research areas for further development. This paper serves as a guide and a starting point for anyone willing to delve into research on self organisation in wireless cellular communication networks.","author":[{"dropping-particle":"","family":"Aliu","given":"Osianoh Glenn","non-dropping-particle":"","parse-names":false,"suffix":""},{"dropping-particle":"","family":"Imran","given":"Ali","non-dropping-particle":"","parse-names":false,"suffix":""},{"dropping-particle":"","family":"Imran","given":"Muhammad Ali","non-dropping-particle":"","parse-names":false,"suffix":""},{"dropping-particle":"","family":"Evans","given":"Barry","non-dropping-particle":"","parse-names":false,"suffix":""}],"container-title":"IEEE Communications Surveys and Tutorials","id":"ITEM-2","issued":{"date-parts":[["2013"]]},"title":"A survey of self organisation in future cellular networks","type":"article"},"uris":["http://www.mendeley.com/documents/?uuid=a7b73c9e-d33e-492d-a827-d93b0143c0aa"]},{"id":"ITEM-3","itemData":{"DOI":"10.1007/s11432-013-4894-6","ISSN":"1674733X","abstract":"A plethora of studies on self-organization has been carried out in broad areas including chemistry, biology, astronomy, medical science, telecommunications, etc., in both academia and industry. Following the studies on swarm intelligence observed in social species, the artificial self-organized systems are expected to exhibit some intelligent features (e.g., flexibility, robustness, decentralized control, self-evolution, etc.) that may have made social species so successful in the biosphere. In this paper, the application of swarm intelligence in communications networks will be studied, and we survey different aspects of bio-inspired mechanisms and examine various algorithms that have been proposed to improve the performance of artificial systems. Some fundamental self-organized networking (SON) mechanisms, designing principles and optimization approaches for artificial systems will then be investigated, followed by some well-known bio-inspired algorithms (e.g., cooperation, division of labor, distributed network synchronization, load balancing, etc.) as well as their applications to the maintenance/operation/optimization of artificial systems being analyzed. Besides, some new emerging technologies, such as the Self-X capabilities and cognitive machine-to-machine (M2M) optimization for the 3rd Generation Partnership Project (3GPP) Long Term Evolution (LTE)/LTE-Advanc</w:instrText>
+      </w:r>
+      <w:r>
+        <w:rPr>
+          <w:sz w:val="22"/>
+          <w:szCs w:val="22"/>
+        </w:rPr>
+        <w:instrText>ed systems, are also surveyed. Finally, the remaining challenges to be faced in designing the future heterogeneous systems will be discussed. © 2013 Science China Press and Springer-Verlag Berlin Heidelberg.","author":[{"dropping-particle":"","family":"Zhang","given":"Zhong Shan","non-dropping-particle":"","parse-names":false,"suffix":""},{"dropping-particle":"","family":"Huangfu","given":"Wei","non-dropping-particle":"","parse-names":false,"suffix":""},{"dropping-particle":"","family":"Long","given":"Ke Ping","non-dropping-particle":"","parse-names":false,"suffix":""},{"dropping-particle":"","family":"Zhang","given":"Xu","non-dropping-particle":"","parse-names":false,"suffix":""},{"dropping-particle":"","family":"Liu","given":"Xiao Yuan","non-dropping-particle":"","parse-names":false,"suffix":""},{"dropping-particle":"","family":"Zhong","given":"Bin","non-dropping-particle":"","parse-names":false,"suffix":""}],"container-title":"Science China Information Sciences","id":"ITEM-3","issued":{"date-parts":[["2013"]]},"title":"On the designing principles and optimization approaches of bio-inspired self-organized network: A survey","type":"article"},"uris":["http://www.mendeley.com/documents/?uuid=a07ddaf8-be30-47e9-94ac-fa3c670d6a03"]}],"mendeley":{"formattedCitation":"[10]–[12]","plainTextFormattedCitation":"[10]–[12]","previouslyFormattedCitation":"[10]–[12]"},"properties":{"noteIndex":0},"schema":"https://github.com/citation-style-language/schema/raw/master/csl-citation.json"}</w:instrText>
       </w:r>
       <w:r>
         <w:rPr>
@@ -1903,7 +2096,6 @@
           <w:noProof/>
           <w:sz w:val="22"/>
           <w:szCs w:val="22"/>
-          <w:lang w:val="pt-BR"/>
         </w:rPr>
         <w:t>[10]–[12]</w:t>
       </w:r>
@@ -1919,7 +2111,6 @@
         <w:rPr>
           <w:sz w:val="22"/>
           <w:szCs w:val="22"/>
-          <w:lang w:val="pt-BR"/>
         </w:rPr>
         <w:t>.</w:t>
       </w:r>
@@ -1954,7 +2145,7 @@
           <w:sz w:val="22"/>
           <w:szCs w:val="22"/>
         </w:rPr>
-        <w:t xml:space="preserve"> related techniques may include multi-disciplinary techniques from machine learning, bio-inspired algorithms, fuzzy neural network and so on. They have been extensively studied and applied to optimize computer systems and networks in </w:t>
+        <w:t xml:space="preserve"> related techniques may include multi-disciplinary techniques from machine learning, bio-inspired algorithms, fuzzy neural network and so </w:t>
       </w:r>
       <w:r>
         <w:rPr>
@@ -1962,7 +2153,7 @@
           <w:szCs w:val="22"/>
         </w:rPr>
         <w:lastRenderedPageBreak/>
-        <w:t xml:space="preserve">diverse scenarios and complicated environments </w:t>
+        <w:t xml:space="preserve">on. They have been extensively studied and applied to optimize computer systems and networks in diverse scenarios and complicated environments </w:t>
       </w:r>
       <w:r>
         <w:rPr>
@@ -2161,6 +2352,7 @@
         <w:rPr>
           <w:sz w:val="22"/>
           <w:szCs w:val="22"/>
+          <w:lang w:val="pt-BR"/>
         </w:rPr>
       </w:pPr>
       <w:r>
@@ -2216,6 +2408,7 @@
         <w:rPr>
           <w:sz w:val="22"/>
           <w:szCs w:val="22"/>
+          <w:lang w:val="pt-BR"/>
         </w:rPr>
         <w:t>.</w:t>
       </w:r>
@@ -2227,12 +2420,14 @@
         <w:rPr>
           <w:sz w:val="22"/>
           <w:szCs w:val="22"/>
+          <w:lang w:val="pt-BR"/>
         </w:rPr>
       </w:pPr>
       <w:r>
         <w:rPr>
           <w:sz w:val="22"/>
           <w:szCs w:val="22"/>
+          <w:lang w:val="pt-BR"/>
         </w:rPr>
         <w:t>In</w:t>
       </w:r>
@@ -2240,6 +2435,7 @@
         <w:rPr>
           <w:sz w:val="22"/>
           <w:szCs w:val="22"/>
+          <w:lang w:val="pt-BR"/>
         </w:rPr>
         <w:t xml:space="preserve"> </w:t>
       </w:r>
@@ -2255,6 +2451,7 @@
         <w:rPr>
           <w:sz w:val="22"/>
           <w:szCs w:val="22"/>
+          <w:lang w:val="pt-BR"/>
         </w:rPr>
         <w:instrText>ADDIN CSL_CITATION {"citationItems":[{"id":"ITEM-1","itemData":{"DOI":"10.1109/INFOCOM.2015.7218397","ISBN":"9781479983810","ISSN":"0743166X","abstract":"—Heterogeneous cellular networks use small base stations, such as femtocells and WiFi APs, to offload traffic from macrocells. While network operators wish to globally balance the traffic, users may selfishly select the nearest base stations and make some base stations overcrowded. In this paper, we propose to use an auction-based algorithm – Femto-Matching, to achieve both load balancing among base stations and fairness among users. Femto-Matching optimally solves the global proportional fairness problem in polynomial time by transforming it into an equivalent matching problem. Furthermore, it can efficiently utilize the capacity of randomly deployed small cells. Our trace-driven simulations show Femto-Matching can reduce the load of macrocells by more than 30% compared to non-cooperative game based strategies.","author":[{"dropping-particle":"","family":"Wang","given":"Wei","non-dropping-particle":"","parse-names":false,"suffix":""},{"dropping-particle":"","family":"Wu","given":"Xiaobing","non-dropping-particle":"","parse-names":false,"suffix":""},{"dropping-particle":"","family":"Xie","given":"Lei","non-dropping-particle":"","parse-names":false,"suffix":""},{"dropping-particle":"","family":"Lu","given":"Sanglu","non-dropping-particle":"","parse-names":false,"suffix":""}],"container-title":"Proceedings - IEEE INFOCOM","id":"ITEM-1","issued":{"date-parts":[["2015"]]},"page":"325-333","title":"Femto-matching: Efficient traffic offloading in heterogeneous cellular networks","type":"paper-conference","volume":"26"},"uris":["http://www.mendeley.com/documents/?uuid=9dfd8216-47eb-3a98-84e6-1d14b6bfe780"]}],"mendeley":{"formattedCitation":"[14]","plainTextFormattedCitation":"[14]","previouslyFormattedCitation":"[14]"},"properties":{"noteIndex":0},"schema":"https://github.com/citation-style-language/schema/raw/master/csl-citation.json"}</w:instrText>
       </w:r>
@@ -2271,6 +2468,7 @@
           <w:noProof/>
           <w:sz w:val="22"/>
           <w:szCs w:val="22"/>
+          <w:lang w:val="pt-BR"/>
         </w:rPr>
         <w:t>[14]</w:t>
       </w:r>
@@ -2286,27 +2484,294 @@
         <w:rPr>
           <w:sz w:val="22"/>
           <w:szCs w:val="22"/>
-        </w:rPr>
-        <w:t xml:space="preserve"> it is discussed the </w:t>
-      </w:r>
-      <w:r>
-        <w:rPr>
-          <w:sz w:val="22"/>
-          <w:szCs w:val="22"/>
+          <w:lang w:val="pt-BR"/>
+        </w:rPr>
+        <w:t xml:space="preserve"> it </w:t>
+      </w:r>
+      <w:proofErr w:type="spellStart"/>
+      <w:r>
+        <w:rPr>
+          <w:sz w:val="22"/>
+          <w:szCs w:val="22"/>
+          <w:lang w:val="pt-BR"/>
+        </w:rPr>
+        <w:t>is</w:t>
+      </w:r>
+      <w:proofErr w:type="spellEnd"/>
+      <w:r>
+        <w:rPr>
+          <w:sz w:val="22"/>
+          <w:szCs w:val="22"/>
+          <w:lang w:val="pt-BR"/>
+        </w:rPr>
+        <w:t xml:space="preserve"> </w:t>
+      </w:r>
+      <w:proofErr w:type="spellStart"/>
+      <w:r>
+        <w:rPr>
+          <w:sz w:val="22"/>
+          <w:szCs w:val="22"/>
+          <w:lang w:val="pt-BR"/>
+        </w:rPr>
+        <w:t>discussed</w:t>
+      </w:r>
+      <w:proofErr w:type="spellEnd"/>
+      <w:r>
+        <w:rPr>
+          <w:sz w:val="22"/>
+          <w:szCs w:val="22"/>
+          <w:lang w:val="pt-BR"/>
+        </w:rPr>
+        <w:t xml:space="preserve"> </w:t>
+      </w:r>
+      <w:proofErr w:type="spellStart"/>
+      <w:r>
+        <w:rPr>
+          <w:sz w:val="22"/>
+          <w:szCs w:val="22"/>
+          <w:lang w:val="pt-BR"/>
+        </w:rPr>
+        <w:t>the</w:t>
+      </w:r>
+      <w:proofErr w:type="spellEnd"/>
+      <w:r>
+        <w:rPr>
+          <w:sz w:val="22"/>
+          <w:szCs w:val="22"/>
+          <w:lang w:val="pt-BR"/>
+        </w:rPr>
+        <w:t xml:space="preserve"> </w:t>
+      </w:r>
+      <w:proofErr w:type="spellStart"/>
+      <w:r>
+        <w:rPr>
+          <w:sz w:val="22"/>
+          <w:szCs w:val="22"/>
+          <w:lang w:val="pt-BR"/>
         </w:rPr>
         <w:t>application</w:t>
       </w:r>
-      <w:r>
-        <w:rPr>
-          <w:sz w:val="22"/>
-          <w:szCs w:val="22"/>
-        </w:rPr>
-        <w:t xml:space="preserve"> of AI-based techniques for evolving the smarter HetNets infrastructure and systems, focusing on the research issues of self-con</w:t>
-      </w:r>
-      <w:r>
-        <w:rPr>
-          <w:sz w:val="22"/>
-          <w:szCs w:val="22"/>
+      <w:proofErr w:type="spellEnd"/>
+      <w:r>
+        <w:rPr>
+          <w:sz w:val="22"/>
+          <w:szCs w:val="22"/>
+          <w:lang w:val="pt-BR"/>
+        </w:rPr>
+        <w:t xml:space="preserve"> of AI-</w:t>
+      </w:r>
+      <w:proofErr w:type="spellStart"/>
+      <w:r>
+        <w:rPr>
+          <w:sz w:val="22"/>
+          <w:szCs w:val="22"/>
+          <w:lang w:val="pt-BR"/>
+        </w:rPr>
+        <w:t>based</w:t>
+      </w:r>
+      <w:proofErr w:type="spellEnd"/>
+      <w:r>
+        <w:rPr>
+          <w:sz w:val="22"/>
+          <w:szCs w:val="22"/>
+          <w:lang w:val="pt-BR"/>
+        </w:rPr>
+        <w:t xml:space="preserve"> </w:t>
+      </w:r>
+      <w:proofErr w:type="spellStart"/>
+      <w:r>
+        <w:rPr>
+          <w:sz w:val="22"/>
+          <w:szCs w:val="22"/>
+          <w:lang w:val="pt-BR"/>
+        </w:rPr>
+        <w:t>techniques</w:t>
+      </w:r>
+      <w:proofErr w:type="spellEnd"/>
+      <w:r>
+        <w:rPr>
+          <w:sz w:val="22"/>
+          <w:szCs w:val="22"/>
+          <w:lang w:val="pt-BR"/>
+        </w:rPr>
+        <w:t xml:space="preserve"> for </w:t>
+      </w:r>
+      <w:proofErr w:type="spellStart"/>
+      <w:r>
+        <w:rPr>
+          <w:sz w:val="22"/>
+          <w:szCs w:val="22"/>
+          <w:lang w:val="pt-BR"/>
+        </w:rPr>
+        <w:t>evolving</w:t>
+      </w:r>
+      <w:proofErr w:type="spellEnd"/>
+      <w:r>
+        <w:rPr>
+          <w:sz w:val="22"/>
+          <w:szCs w:val="22"/>
+          <w:lang w:val="pt-BR"/>
+        </w:rPr>
+        <w:t xml:space="preserve"> </w:t>
+      </w:r>
+      <w:proofErr w:type="spellStart"/>
+      <w:r>
+        <w:rPr>
+          <w:sz w:val="22"/>
+          <w:szCs w:val="22"/>
+          <w:lang w:val="pt-BR"/>
+        </w:rPr>
+        <w:t>the</w:t>
+      </w:r>
+      <w:proofErr w:type="spellEnd"/>
+      <w:r>
+        <w:rPr>
+          <w:sz w:val="22"/>
+          <w:szCs w:val="22"/>
+          <w:lang w:val="pt-BR"/>
+        </w:rPr>
+        <w:t xml:space="preserve"> </w:t>
+      </w:r>
+      <w:proofErr w:type="spellStart"/>
+      <w:r>
+        <w:rPr>
+          <w:sz w:val="22"/>
+          <w:szCs w:val="22"/>
+          <w:lang w:val="pt-BR"/>
+        </w:rPr>
+        <w:t>smarter</w:t>
+      </w:r>
+      <w:proofErr w:type="spellEnd"/>
+      <w:r>
+        <w:rPr>
+          <w:sz w:val="22"/>
+          <w:szCs w:val="22"/>
+          <w:lang w:val="pt-BR"/>
+        </w:rPr>
+        <w:t xml:space="preserve"> HetNets </w:t>
+      </w:r>
+      <w:proofErr w:type="spellStart"/>
+      <w:r>
+        <w:rPr>
+          <w:sz w:val="22"/>
+          <w:szCs w:val="22"/>
+          <w:lang w:val="pt-BR"/>
+        </w:rPr>
+        <w:t>infrastructure</w:t>
+      </w:r>
+      <w:proofErr w:type="spellEnd"/>
+      <w:r>
+        <w:rPr>
+          <w:sz w:val="22"/>
+          <w:szCs w:val="22"/>
+          <w:lang w:val="pt-BR"/>
+        </w:rPr>
+        <w:t xml:space="preserve"> and systems, </w:t>
+      </w:r>
+      <w:proofErr w:type="spellStart"/>
+      <w:r>
+        <w:rPr>
+          <w:sz w:val="22"/>
+          <w:szCs w:val="22"/>
+          <w:lang w:val="pt-BR"/>
+        </w:rPr>
+        <w:t>focusing</w:t>
+      </w:r>
+      <w:proofErr w:type="spellEnd"/>
+      <w:r>
+        <w:rPr>
+          <w:sz w:val="22"/>
+          <w:szCs w:val="22"/>
+          <w:lang w:val="pt-BR"/>
+        </w:rPr>
+        <w:t xml:space="preserve"> </w:t>
+      </w:r>
+      <w:proofErr w:type="spellStart"/>
+      <w:r>
+        <w:rPr>
+          <w:sz w:val="22"/>
+          <w:szCs w:val="22"/>
+          <w:lang w:val="pt-BR"/>
+        </w:rPr>
+        <w:t>on</w:t>
+      </w:r>
+      <w:proofErr w:type="spellEnd"/>
+      <w:r>
+        <w:rPr>
+          <w:sz w:val="22"/>
+          <w:szCs w:val="22"/>
+          <w:lang w:val="pt-BR"/>
+        </w:rPr>
+        <w:t xml:space="preserve"> </w:t>
+      </w:r>
+      <w:proofErr w:type="spellStart"/>
+      <w:r>
+        <w:rPr>
+          <w:sz w:val="22"/>
+          <w:szCs w:val="22"/>
+          <w:lang w:val="pt-BR"/>
+        </w:rPr>
+        <w:t>the</w:t>
+      </w:r>
+      <w:proofErr w:type="spellEnd"/>
+      <w:r>
+        <w:rPr>
+          <w:sz w:val="22"/>
+          <w:szCs w:val="22"/>
+          <w:lang w:val="pt-BR"/>
+        </w:rPr>
+        <w:t xml:space="preserve"> </w:t>
+      </w:r>
+      <w:proofErr w:type="spellStart"/>
+      <w:r>
+        <w:rPr>
+          <w:sz w:val="22"/>
+          <w:szCs w:val="22"/>
+          <w:lang w:val="pt-BR"/>
+        </w:rPr>
+        <w:t>research</w:t>
+      </w:r>
+      <w:proofErr w:type="spellEnd"/>
+      <w:r>
+        <w:rPr>
+          <w:sz w:val="22"/>
+          <w:szCs w:val="22"/>
+          <w:lang w:val="pt-BR"/>
+        </w:rPr>
+        <w:t xml:space="preserve"> </w:t>
+      </w:r>
+      <w:proofErr w:type="spellStart"/>
+      <w:r>
+        <w:rPr>
+          <w:sz w:val="22"/>
+          <w:szCs w:val="22"/>
+          <w:lang w:val="pt-BR"/>
+        </w:rPr>
+        <w:t>issues</w:t>
+      </w:r>
+      <w:proofErr w:type="spellEnd"/>
+      <w:r>
+        <w:rPr>
+          <w:sz w:val="22"/>
+          <w:szCs w:val="22"/>
+          <w:lang w:val="pt-BR"/>
+        </w:rPr>
+        <w:t xml:space="preserve"> of self-</w:t>
+      </w:r>
+      <w:proofErr w:type="spellStart"/>
+      <w:r>
+        <w:rPr>
+          <w:sz w:val="22"/>
+          <w:szCs w:val="22"/>
+          <w:lang w:val="pt-BR"/>
+        </w:rPr>
+        <w:t>con</w:t>
+      </w:r>
+      <w:r>
+        <w:rPr>
+          <w:sz w:val="22"/>
+          <w:szCs w:val="22"/>
+          <w:lang w:val="pt-BR"/>
         </w:rPr>
         <w:t>fi</w:t>
       </w:r>
@@ -2314,22 +2779,216 @@
         <w:rPr>
           <w:sz w:val="22"/>
           <w:szCs w:val="22"/>
-        </w:rPr>
-        <w:t xml:space="preserve">guration, self-healing, and self-optimization, presenting a discussion about the pros e cons of use each one of </w:t>
-      </w:r>
-      <w:r>
-        <w:rPr>
-          <w:sz w:val="22"/>
-          <w:szCs w:val="22"/>
+          <w:lang w:val="pt-BR"/>
+        </w:rPr>
+        <w:t>guration</w:t>
+      </w:r>
+      <w:proofErr w:type="spellEnd"/>
+      <w:r>
+        <w:rPr>
+          <w:sz w:val="22"/>
+          <w:szCs w:val="22"/>
+          <w:lang w:val="pt-BR"/>
+        </w:rPr>
+        <w:t>, self-</w:t>
+      </w:r>
+      <w:proofErr w:type="spellStart"/>
+      <w:r>
+        <w:rPr>
+          <w:sz w:val="22"/>
+          <w:szCs w:val="22"/>
+          <w:lang w:val="pt-BR"/>
+        </w:rPr>
+        <w:t>healing</w:t>
+      </w:r>
+      <w:proofErr w:type="spellEnd"/>
+      <w:r>
+        <w:rPr>
+          <w:sz w:val="22"/>
+          <w:szCs w:val="22"/>
+          <w:lang w:val="pt-BR"/>
+        </w:rPr>
+        <w:t>, and self-</w:t>
+      </w:r>
+      <w:proofErr w:type="spellStart"/>
+      <w:r>
+        <w:rPr>
+          <w:sz w:val="22"/>
+          <w:szCs w:val="22"/>
+          <w:lang w:val="pt-BR"/>
+        </w:rPr>
+        <w:t>optimization</w:t>
+      </w:r>
+      <w:proofErr w:type="spellEnd"/>
+      <w:r>
+        <w:rPr>
+          <w:sz w:val="22"/>
+          <w:szCs w:val="22"/>
+          <w:lang w:val="pt-BR"/>
+        </w:rPr>
+        <w:t xml:space="preserve">, </w:t>
+      </w:r>
+      <w:proofErr w:type="spellStart"/>
+      <w:r>
+        <w:rPr>
+          <w:sz w:val="22"/>
+          <w:szCs w:val="22"/>
+          <w:lang w:val="pt-BR"/>
+        </w:rPr>
+        <w:t>presenting</w:t>
+      </w:r>
+      <w:proofErr w:type="spellEnd"/>
+      <w:r>
+        <w:rPr>
+          <w:sz w:val="22"/>
+          <w:szCs w:val="22"/>
+          <w:lang w:val="pt-BR"/>
+        </w:rPr>
+        <w:t xml:space="preserve"> a </w:t>
+      </w:r>
+      <w:proofErr w:type="spellStart"/>
+      <w:r>
+        <w:rPr>
+          <w:sz w:val="22"/>
+          <w:szCs w:val="22"/>
+          <w:lang w:val="pt-BR"/>
+        </w:rPr>
+        <w:t>discussion</w:t>
+      </w:r>
+      <w:proofErr w:type="spellEnd"/>
+      <w:r>
+        <w:rPr>
+          <w:sz w:val="22"/>
+          <w:szCs w:val="22"/>
+          <w:lang w:val="pt-BR"/>
+        </w:rPr>
+        <w:t xml:space="preserve"> </w:t>
+      </w:r>
+      <w:proofErr w:type="spellStart"/>
+      <w:r>
+        <w:rPr>
+          <w:sz w:val="22"/>
+          <w:szCs w:val="22"/>
+          <w:lang w:val="pt-BR"/>
+        </w:rPr>
+        <w:t>about</w:t>
+      </w:r>
+      <w:proofErr w:type="spellEnd"/>
+      <w:r>
+        <w:rPr>
+          <w:sz w:val="22"/>
+          <w:szCs w:val="22"/>
+          <w:lang w:val="pt-BR"/>
+        </w:rPr>
+        <w:t xml:space="preserve"> </w:t>
+      </w:r>
+      <w:proofErr w:type="spellStart"/>
+      <w:r>
+        <w:rPr>
+          <w:sz w:val="22"/>
+          <w:szCs w:val="22"/>
+          <w:lang w:val="pt-BR"/>
+        </w:rPr>
+        <w:t>the</w:t>
+      </w:r>
+      <w:proofErr w:type="spellEnd"/>
+      <w:r>
+        <w:rPr>
+          <w:sz w:val="22"/>
+          <w:szCs w:val="22"/>
+          <w:lang w:val="pt-BR"/>
+        </w:rPr>
+        <w:t xml:space="preserve"> pros e </w:t>
+      </w:r>
+      <w:proofErr w:type="spellStart"/>
+      <w:r>
+        <w:rPr>
+          <w:sz w:val="22"/>
+          <w:szCs w:val="22"/>
+          <w:lang w:val="pt-BR"/>
+        </w:rPr>
+        <w:t>cons</w:t>
+      </w:r>
+      <w:proofErr w:type="spellEnd"/>
+      <w:r>
+        <w:rPr>
+          <w:sz w:val="22"/>
+          <w:szCs w:val="22"/>
+          <w:lang w:val="pt-BR"/>
+        </w:rPr>
+        <w:t xml:space="preserve"> of use </w:t>
+      </w:r>
+      <w:proofErr w:type="spellStart"/>
+      <w:r>
+        <w:rPr>
+          <w:sz w:val="22"/>
+          <w:szCs w:val="22"/>
+          <w:lang w:val="pt-BR"/>
+        </w:rPr>
+        <w:t>each</w:t>
+      </w:r>
+      <w:proofErr w:type="spellEnd"/>
+      <w:r>
+        <w:rPr>
+          <w:sz w:val="22"/>
+          <w:szCs w:val="22"/>
+          <w:lang w:val="pt-BR"/>
+        </w:rPr>
+        <w:t xml:space="preserve"> </w:t>
+      </w:r>
+      <w:proofErr w:type="spellStart"/>
+      <w:r>
+        <w:rPr>
+          <w:sz w:val="22"/>
+          <w:szCs w:val="22"/>
+          <w:lang w:val="pt-BR"/>
+        </w:rPr>
+        <w:t>one</w:t>
+      </w:r>
+      <w:proofErr w:type="spellEnd"/>
+      <w:r>
+        <w:rPr>
+          <w:sz w:val="22"/>
+          <w:szCs w:val="22"/>
+          <w:lang w:val="pt-BR"/>
+        </w:rPr>
+        <w:t xml:space="preserve"> of </w:t>
+      </w:r>
+      <w:proofErr w:type="spellStart"/>
+      <w:r>
+        <w:rPr>
+          <w:sz w:val="22"/>
+          <w:szCs w:val="22"/>
+          <w:lang w:val="pt-BR"/>
         </w:rPr>
         <w:t>technique</w:t>
       </w:r>
-      <w:r>
-        <w:rPr>
-          <w:sz w:val="22"/>
-          <w:szCs w:val="22"/>
-        </w:rPr>
-        <w:t xml:space="preserve"> related.</w:t>
+      <w:proofErr w:type="spellEnd"/>
+      <w:r>
+        <w:rPr>
+          <w:sz w:val="22"/>
+          <w:szCs w:val="22"/>
+          <w:lang w:val="pt-BR"/>
+        </w:rPr>
+        <w:t xml:space="preserve"> </w:t>
+      </w:r>
+      <w:proofErr w:type="spellStart"/>
+      <w:r>
+        <w:rPr>
+          <w:sz w:val="22"/>
+          <w:szCs w:val="22"/>
+          <w:lang w:val="pt-BR"/>
+        </w:rPr>
+        <w:t>related</w:t>
+      </w:r>
+      <w:proofErr w:type="spellEnd"/>
+      <w:r>
+        <w:rPr>
+          <w:sz w:val="22"/>
+          <w:szCs w:val="22"/>
+          <w:lang w:val="pt-BR"/>
+        </w:rPr>
+        <w:t>.</w:t>
       </w:r>
     </w:p>
     <w:p>
@@ -3424,7 +4083,15 @@
           <w:szCs w:val="22"/>
           <w:lang w:val="pt-BR"/>
         </w:rPr>
-        <w:instrText>":"","family":"Hanzo","given":"Lajos","non-dropping-particle":"","parse-names":false,"suffix":""}],"container-title":"IEEE Communications Surveys and Tutorials","id":"ITEM-1","issued":{"date-parts":[["2016"]]},"title":"User Association in 5G Networks: A Survey and an Outlook","type":"article"},"uris":["http://www.mendeley.com/documents/?uuid=3601bab4-9559-4d8a-b4f3-f604a79e2456"]},{"id":"ITEM-2","itemData":{"DOI":"10.1109/LATINCOM.2016.7811565","author":[{"dropping-particle":"","family":"Ramazanali","given":"H","non-dropping-particle":"","parse-names":false,"suffix":""},{"dropping-particle":"","family":"Mesodiakaki","given":"A","non-dropping-particle":"","parse-names":false,"suffix":""},{"dropping-particle":"","family":"Vinel","given":"A","non-dropping-particle":"","parse-names":false,"suffix":""},{"dropping-particle":"","family":"Verikoukis","given":"C","non-dropping-particle":"","parse-names":false,"suffix":""}],"container-title":"2016 8th IEEE Latin-American Conference on Communications (LATINCOM)","id":"ITEM-2","issued":{"date-parts":[["2016","11"]]},"page":"1-6","title":"Survey of user association in 5G HetNets","type":"paper-conference"},"uris":["http://www.mendeley.com/documents/?uuid=6d8e77c9-2f26-4a75-877f-09f1c89314c9"]}],"mendeley":{"formattedCitation":"[6], [17]","plainTextFormattedCitation":"[6], [17]","previouslyFormattedCitation":"[6], [17]"},"properties":{"noteIndex":0},"schema":"https://github.com/citation-style-language/schema/raw/master/csl-citation.json"}</w:instrText>
+        <w:instrText>":"","family":"Hanzo","given":"Lajos","non-dropping-particle":"","parse-names":false,"suffix":""}],"container-title":"IEEE Communications Surveys and Tutorials","id":"ITEM-1","issued</w:instrText>
+      </w:r>
+      <w:r>
+        <w:rPr>
+          <w:sz w:val="22"/>
+          <w:szCs w:val="22"/>
+          <w:lang w:val="pt-BR"/>
+        </w:rPr>
+        <w:instrText>":{"date-parts":[["2016"]]},"title":"User Association in 5G Networks: A Survey and an Outlook","type":"article"},"uris":["http://www.mendeley.com/documents/?uuid=3601bab4-9559-4d8a-b4f3-f604a79e2456"]},{"id":"ITEM-2","itemData":{"DOI":"10.1109/LATINCOM.2016.7811565","author":[{"dropping-particle":"","family":"Ramazanali","given":"H","non-dropping-particle":"","parse-names":false,"suffix":""},{"dropping-particle":"","family":"Mesodiakaki","given":"A","non-dropping-particle":"","parse-names":false,"suffix":""},{"dropping-particle":"","family":"Vinel","given":"A","non-dropping-particle":"","parse-names":false,"suffix":""},{"dropping-particle":"","family":"Verikoukis","given":"C","non-dropping-particle":"","parse-names":false,"suffix":""}],"container-title":"2016 8th IEEE Latin-American Conference on Communications (LATINCOM)","id":"ITEM-2","issued":{"date-parts":[["2016","11"]]},"page":"1-6","title":"Survey of user association in 5G HetNets","type":"paper-conference"},"uris":["http://www.mendeley.com/documents/?uuid=6d8e77c9-2f26-4a75-877f-09f1c89314c9"]}],"mendeley":{"formattedCitation":"[6], [17]","plainTextFormattedCitation":"[6], [17]","previouslyFormattedCitation":"[6], [17]"},"properties":{"noteIndex":0},"schema":"https://github.com/citation-style-language/schema/raw/master/csl-citation.json"}</w:instrText>
       </w:r>
       <w:r>
         <w:rPr>
@@ -3620,6 +4287,7 @@
           <w:szCs w:val="22"/>
           <w:lang w:val="pt-BR"/>
         </w:rPr>
+        <w:lastRenderedPageBreak/>
         <w:t xml:space="preserve">Os autores em </w:t>
       </w:r>
       <w:r>
@@ -3669,16 +4337,7 @@
           <w:szCs w:val="22"/>
           <w:lang w:val="pt-BR"/>
         </w:rPr>
-        <w:t xml:space="preserve"> analisam o problema de associação do usuário por meio da aplicação de um </w:t>
-      </w:r>
-      <w:r>
-        <w:rPr>
-          <w:sz w:val="22"/>
-          <w:szCs w:val="22"/>
-          <w:lang w:val="pt-BR"/>
-        </w:rPr>
-        <w:lastRenderedPageBreak/>
-        <w:t xml:space="preserve">algoritmo que representa um jogo bayesiano para seleção de BSs, de modo a considerar as características das </w:t>
+        <w:t xml:space="preserve"> analisam o problema de associação do usuário por meio da aplicação de um algoritmo que representa um jogo bayesiano para seleção de BSs, de modo a considerar as características das </w:t>
       </w:r>
       <w:proofErr w:type="spellStart"/>
       <w:r>
@@ -4745,7 +5404,16 @@
           <w:szCs w:val="22"/>
           <w:lang w:val="pt-BR"/>
         </w:rPr>
-        <w:t>, nenhuma atenção significativa tem sido dada a análise de valores de bias per-BS. Equilibrar a carga por camada pode fazer com que algumas BSs sejam sobrecarregadas ou levemente carregadas. Assim, é essencial equilibrar a carga por BS, e além disso, agregar otimização de recursos de rede em tempo computacional compatível com operação de redes móveis em tempo real, sem a adoção de mecanismos de sinalização adicionais, visando buscar um melhor atendimento dos requisitos de tráfego e de qualidade de experiência dos dispositivos móveis.</w:t>
+        <w:t xml:space="preserve">, nenhuma atenção significativa tem sido dada a análise de valores de bias per-BS. Equilibrar a carga por camada pode fazer com que algumas BSs sejam sobrecarregadas ou levemente carregadas. Assim, é essencial equilibrar a carga por BS, e além disso, agregar otimização de recursos de rede em tempo computacional compatível com operação de redes móveis em tempo real, sem a adoção de mecanismos de sinalização adicionais, visando buscar um melhor atendimento dos requisitos de tráfego e de qualidade de experiência dos </w:t>
+      </w:r>
+      <w:r>
+        <w:rPr>
+          <w:sz w:val="22"/>
+          <w:szCs w:val="22"/>
+          <w:lang w:val="pt-BR"/>
+        </w:rPr>
+        <w:lastRenderedPageBreak/>
+        <w:t>dispositivos móveis.</w:t>
       </w:r>
     </w:p>
     <w:p>
@@ -4764,7 +5432,6 @@
           <w:szCs w:val="22"/>
           <w:lang w:val="pt-BR"/>
         </w:rPr>
-        <w:lastRenderedPageBreak/>
         <w:t xml:space="preserve">Desta forma, este trabalho busca apresentar uma proposta de implementação de CRE apoiada por meio de uma técnica de computação </w:t>
       </w:r>
       <w:proofErr w:type="spellStart"/>
@@ -4844,6 +5511,10 @@
     <w:p>
       <w:pPr>
         <w:pStyle w:val="Text"/>
+        <w:numPr>
+          <w:ilvl w:val="0"/>
+          <w:numId w:val="5"/>
+        </w:numPr>
         <w:spacing w:line="360" w:lineRule="auto"/>
         <w:rPr>
           <w:sz w:val="22"/>
@@ -4851,22 +5522,6 @@
           <w:lang w:val="pt-BR"/>
         </w:rPr>
       </w:pPr>
-      <w:r>
-        <w:rPr>
-          <w:sz w:val="22"/>
-          <w:szCs w:val="22"/>
-          <w:lang w:val="pt-BR"/>
-        </w:rPr>
-        <w:t>•</w:t>
-      </w:r>
-      <w:r>
-        <w:rPr>
-          <w:sz w:val="22"/>
-          <w:szCs w:val="22"/>
-          <w:lang w:val="pt-BR"/>
-        </w:rPr>
-        <w:tab/>
-      </w:r>
       <w:proofErr w:type="spellStart"/>
       <w:r>
         <w:rPr>
@@ -4973,12 +5628,16 @@
           <w:szCs w:val="22"/>
           <w:lang w:val="pt-BR"/>
         </w:rPr>
-        <w:t>.</w:t>
+        <w:t>;</w:t>
       </w:r>
     </w:p>
     <w:p>
       <w:pPr>
         <w:pStyle w:val="Text"/>
+        <w:numPr>
+          <w:ilvl w:val="0"/>
+          <w:numId w:val="5"/>
+        </w:numPr>
         <w:spacing w:line="360" w:lineRule="auto"/>
         <w:rPr>
           <w:sz w:val="22"/>
@@ -4992,15 +5651,6 @@
           <w:szCs w:val="22"/>
           <w:lang w:val="pt-BR"/>
         </w:rPr>
-        <w:t>•</w:t>
-      </w:r>
-      <w:r>
-        <w:rPr>
-          <w:sz w:val="22"/>
-          <w:szCs w:val="22"/>
-          <w:lang w:val="pt-BR"/>
-        </w:rPr>
-        <w:tab/>
         <w:t xml:space="preserve">Nós formulamos um problema de associação de usuário que busca maximizar o quantitativo de usuários com requisitos de downlink atendidos, assim como o quantitativo de BSs que possuem usuários associados, diferentemente da literatura relacionada, que busca maximizar apenas o valor médio de </w:t>
       </w:r>
       <w:proofErr w:type="spellStart"/>
@@ -5019,12 +5669,24 @@
           <w:szCs w:val="22"/>
           <w:lang w:val="pt-BR"/>
         </w:rPr>
-        <w:t xml:space="preserve"> obtido pelos usuários móveis.</w:t>
+        <w:t xml:space="preserve"> obtido pelos usuários móveis</w:t>
+      </w:r>
+      <w:r>
+        <w:rPr>
+          <w:sz w:val="22"/>
+          <w:szCs w:val="22"/>
+          <w:lang w:val="pt-BR"/>
+        </w:rPr>
+        <w:t>;</w:t>
       </w:r>
     </w:p>
     <w:p>
       <w:pPr>
         <w:pStyle w:val="Text"/>
+        <w:numPr>
+          <w:ilvl w:val="0"/>
+          <w:numId w:val="5"/>
+        </w:numPr>
         <w:spacing w:line="360" w:lineRule="auto"/>
         <w:rPr>
           <w:sz w:val="22"/>
@@ -5032,22 +5694,6 @@
           <w:lang w:val="pt-BR"/>
         </w:rPr>
       </w:pPr>
-      <w:r>
-        <w:rPr>
-          <w:sz w:val="22"/>
-          <w:szCs w:val="22"/>
-          <w:lang w:val="pt-BR"/>
-        </w:rPr>
-        <w:t>•</w:t>
-      </w:r>
-      <w:r>
-        <w:rPr>
-          <w:sz w:val="22"/>
-          <w:szCs w:val="22"/>
-          <w:lang w:val="pt-BR"/>
-        </w:rPr>
-        <w:tab/>
-      </w:r>
       <w:proofErr w:type="spellStart"/>
       <w:r>
         <w:rPr>
@@ -5286,6 +5932,10 @@
     <w:p>
       <w:pPr>
         <w:pStyle w:val="Text"/>
+        <w:numPr>
+          <w:ilvl w:val="0"/>
+          <w:numId w:val="5"/>
+        </w:numPr>
         <w:spacing w:line="360" w:lineRule="auto"/>
         <w:rPr>
           <w:sz w:val="22"/>
@@ -5293,20 +5943,6 @@
           <w:lang w:val="pt-BR"/>
         </w:rPr>
       </w:pPr>
-      <w:r>
-        <w:rPr>
-          <w:sz w:val="22"/>
-          <w:szCs w:val="22"/>
-        </w:rPr>
-        <w:t>•</w:t>
-      </w:r>
-      <w:r>
-        <w:rPr>
-          <w:sz w:val="22"/>
-          <w:szCs w:val="22"/>
-        </w:rPr>
-        <w:tab/>
-      </w:r>
       <w:proofErr w:type="spellStart"/>
       <w:r>
         <w:rPr>
@@ -5717,7 +6353,7 @@
           <w:szCs w:val="22"/>
           <w:lang w:val="pt-BR"/>
         </w:rPr>
-        <w:t xml:space="preserve">A localização dos usuários e BSs são obtidas por meio de amostras de distribuições de Processos de Ponto de Poisson Homogêneas independentes (HPPPs). De </w:t>
+        <w:t xml:space="preserve">A localização dos usuários e BSs são obtidas por meio de </w:t>
       </w:r>
       <w:r>
         <w:rPr>
@@ -5726,7 +6362,7 @@
           <w:lang w:val="pt-BR"/>
         </w:rPr>
         <w:lastRenderedPageBreak/>
-        <w:t xml:space="preserve">modo geral, a </w:t>
+        <w:t xml:space="preserve">amostras de distribuições de Processos de Ponto de Poisson Homogêneas independentes (HPPPs). De modo geral, a </w:t>
       </w:r>
       <w:r>
         <w:rPr>
@@ -6768,15 +7404,7 @@
             <w:sz w:val="22"/>
             <w:szCs w:val="22"/>
           </w:rPr>
-          <m:t>π</m:t>
-        </m:r>
-        <m:r>
-          <w:rPr>
-            <w:rFonts w:ascii="Cambria Math" w:hAnsi="Cambria Math"/>
-            <w:sz w:val="22"/>
-            <w:szCs w:val="22"/>
-          </w:rPr>
-          <m:t>=</m:t>
+          <m:t>π=</m:t>
         </m:r>
         <m:d>
           <m:dPr>
@@ -8153,34 +8781,7 @@
             <w:szCs w:val="22"/>
             <w:lang w:val="pt-BR"/>
           </w:rPr>
-          <m:t xml:space="preserve">, </m:t>
-        </m:r>
-        <m:r>
-          <w:rPr>
-            <w:rFonts w:ascii="Cambria Math" w:hAnsi="Cambria Math"/>
-            <w:sz w:val="22"/>
-            <w:szCs w:val="22"/>
-            <w:lang w:val="pt-BR"/>
-          </w:rPr>
-          <m:t>∀j</m:t>
-        </m:r>
-        <m:r>
-          <w:rPr>
-            <w:rFonts w:ascii="Cambria Math" w:hAnsi="Cambria Math"/>
-            <w:sz w:val="22"/>
-            <w:szCs w:val="22"/>
-            <w:lang w:val="pt-BR"/>
-          </w:rPr>
-          <m:t>∈</m:t>
-        </m:r>
-        <m:r>
-          <w:rPr>
-            <w:rFonts w:ascii="Cambria Math" w:hAnsi="Cambria Math"/>
-            <w:sz w:val="22"/>
-            <w:szCs w:val="22"/>
-            <w:lang w:val="pt-BR"/>
-          </w:rPr>
-          <m:t>φ</m:t>
+          <m:t>, ∀j∈φ</m:t>
         </m:r>
       </m:oMath>
       <w:r>
@@ -8671,7 +9272,7 @@
                 <w:szCs w:val="22"/>
               </w:rPr>
             </w:pPr>
-            <w:bookmarkStart w:id="1" w:name="_Ref18500334"/>
+            <w:bookmarkStart w:id="2" w:name="_Ref18500334"/>
             <w:r>
               <w:rPr>
                 <w:sz w:val="22"/>
@@ -8704,7 +9305,7 @@
               </w:rPr>
               <w:t>)</w:t>
             </w:r>
-            <w:bookmarkEnd w:id="1"/>
+            <w:bookmarkEnd w:id="2"/>
           </w:p>
         </w:tc>
       </w:tr>
@@ -8923,7 +9524,7 @@
                 <w:szCs w:val="22"/>
               </w:rPr>
             </w:pPr>
-            <w:bookmarkStart w:id="2" w:name="_Ref18500354"/>
+            <w:bookmarkStart w:id="3" w:name="_Ref18500354"/>
             <w:r>
               <w:rPr>
                 <w:sz w:val="22"/>
@@ -8956,7 +9557,7 @@
               </w:rPr>
               <w:t>)</w:t>
             </w:r>
-            <w:bookmarkEnd w:id="2"/>
+            <w:bookmarkEnd w:id="3"/>
           </w:p>
         </w:tc>
       </w:tr>
@@ -9295,7 +9896,7 @@
                 <w:szCs w:val="22"/>
               </w:rPr>
             </w:pPr>
-            <w:bookmarkStart w:id="3" w:name="_Ref18500589"/>
+            <w:bookmarkStart w:id="4" w:name="_Ref18500589"/>
             <w:r>
               <w:rPr>
                 <w:sz w:val="22"/>
@@ -9328,7 +9929,7 @@
               </w:rPr>
               <w:t>)</w:t>
             </w:r>
-            <w:bookmarkEnd w:id="3"/>
+            <w:bookmarkEnd w:id="4"/>
           </w:p>
         </w:tc>
       </w:tr>
@@ -9547,7 +10148,7 @@
                 <w:szCs w:val="22"/>
               </w:rPr>
             </w:pPr>
-            <w:bookmarkStart w:id="4" w:name="_Ref18500600"/>
+            <w:bookmarkStart w:id="5" w:name="_Ref18500600"/>
             <w:r>
               <w:rPr>
                 <w:sz w:val="22"/>
@@ -9580,7 +10181,7 @@
               </w:rPr>
               <w:t>)</w:t>
             </w:r>
-            <w:bookmarkEnd w:id="4"/>
+            <w:bookmarkEnd w:id="5"/>
           </w:p>
         </w:tc>
       </w:tr>
@@ -11732,7 +12333,43 @@
           <w:sz w:val="22"/>
           <w:szCs w:val="22"/>
         </w:rPr>
-        <w:t xml:space="preserve"> uma variável de associação entre o </w:t>
+        <w:t xml:space="preserve"> </w:t>
+      </w:r>
+      <w:proofErr w:type="spellStart"/>
+      <w:r>
+        <w:rPr>
+          <w:rFonts w:asciiTheme="majorBidi" w:hAnsiTheme="majorBidi" w:cstheme="majorBidi"/>
+          <w:sz w:val="22"/>
+          <w:szCs w:val="22"/>
+        </w:rPr>
+        <w:t>uma</w:t>
+      </w:r>
+      <w:proofErr w:type="spellEnd"/>
+      <w:r>
+        <w:rPr>
+          <w:rFonts w:asciiTheme="majorBidi" w:hAnsiTheme="majorBidi" w:cstheme="majorBidi"/>
+          <w:sz w:val="22"/>
+          <w:szCs w:val="22"/>
+        </w:rPr>
+        <w:t xml:space="preserve"> </w:t>
+      </w:r>
+      <w:proofErr w:type="spellStart"/>
+      <w:r>
+        <w:rPr>
+          <w:rFonts w:asciiTheme="majorBidi" w:hAnsiTheme="majorBidi" w:cstheme="majorBidi"/>
+          <w:sz w:val="22"/>
+          <w:szCs w:val="22"/>
+        </w:rPr>
+        <w:t>variável</w:t>
+      </w:r>
+      <w:proofErr w:type="spellEnd"/>
+      <w:r>
+        <w:rPr>
+          <w:rFonts w:asciiTheme="majorBidi" w:hAnsiTheme="majorBidi" w:cstheme="majorBidi"/>
+          <w:sz w:val="22"/>
+          <w:szCs w:val="22"/>
+        </w:rPr>
+        <w:t xml:space="preserve"> de associação entre o </w:t>
       </w:r>
       <m:oMath>
         <m:r>
@@ -12140,7 +12777,6 @@
         </w:rPr>
         <w:t>, which repre</w:t>
       </w:r>
-      <w:proofErr w:type="spellStart"/>
       <w:r>
         <w:rPr>
           <w:rFonts w:asciiTheme="majorBidi" w:hAnsiTheme="majorBidi" w:cstheme="majorBidi"/>
@@ -12155,16 +12791,7 @@
           <w:sz w:val="22"/>
           <w:szCs w:val="22"/>
         </w:rPr>
-        <w:t>nts</w:t>
-      </w:r>
-      <w:proofErr w:type="spellEnd"/>
-      <w:r>
-        <w:rPr>
-          <w:rFonts w:asciiTheme="majorBidi" w:hAnsiTheme="majorBidi" w:cstheme="majorBidi"/>
-          <w:sz w:val="22"/>
-          <w:szCs w:val="22"/>
-        </w:rPr>
-        <w:t xml:space="preserve"> the total number of UEs associated with BS </w:t>
+        <w:t xml:space="preserve">nts the total number of UEs associated with BS </w:t>
       </w:r>
       <m:oMath>
         <m:r>
@@ -14628,15 +15255,7 @@
                               <w:sz w:val="22"/>
                               <w:szCs w:val="22"/>
                             </w:rPr>
-                            <m:t>1,</m:t>
-                          </m:r>
-                          <m:r>
-                            <w:rPr>
-                              <w:rFonts w:ascii="Cambria Math" w:hAnsi="Cambria Math" w:cstheme="majorBidi"/>
-                              <w:sz w:val="22"/>
-                              <w:szCs w:val="22"/>
-                            </w:rPr>
-                            <m:t xml:space="preserve"> </m:t>
+                            <m:t xml:space="preserve">1, </m:t>
                           </m:r>
                           <m:r>
                             <m:rPr>
@@ -14686,15 +15305,7 @@
                               <w:sz w:val="22"/>
                               <w:szCs w:val="22"/>
                             </w:rPr>
-                            <m:t>0,</m:t>
-                          </m:r>
-                          <m:r>
-                            <w:rPr>
-                              <w:rFonts w:ascii="Cambria Math" w:hAnsi="Cambria Math" w:cstheme="majorBidi"/>
-                              <w:sz w:val="22"/>
-                              <w:szCs w:val="22"/>
-                            </w:rPr>
-                            <m:t xml:space="preserve"> </m:t>
+                            <m:t xml:space="preserve">0, </m:t>
                           </m:r>
                           <m:r>
                             <m:rPr>
@@ -14740,7 +15351,7 @@
                 <w:szCs w:val="22"/>
               </w:rPr>
             </w:pPr>
-            <w:bookmarkStart w:id="5" w:name="_Ref18504299"/>
+            <w:bookmarkStart w:id="6" w:name="_Ref18504299"/>
             <w:r>
               <w:rPr>
                 <w:sz w:val="22"/>
@@ -14773,7 +15384,7 @@
               </w:rPr>
               <w:t>)</w:t>
             </w:r>
-            <w:bookmarkEnd w:id="5"/>
+            <w:bookmarkEnd w:id="6"/>
           </w:p>
         </w:tc>
       </w:tr>
@@ -15092,15 +15703,7 @@
                               <w:sz w:val="22"/>
                               <w:szCs w:val="22"/>
                             </w:rPr>
-                            <m:t>1,</m:t>
-                          </m:r>
-                          <m:r>
-                            <w:rPr>
-                              <w:rFonts w:ascii="Cambria Math" w:hAnsi="Cambria Math" w:cstheme="majorBidi"/>
-                              <w:sz w:val="22"/>
-                              <w:szCs w:val="22"/>
-                            </w:rPr>
-                            <m:t xml:space="preserve"> </m:t>
+                            <m:t xml:space="preserve">1, </m:t>
                           </m:r>
                           <m:r>
                             <m:rPr>
@@ -15150,15 +15753,7 @@
                               <w:sz w:val="22"/>
                               <w:szCs w:val="22"/>
                             </w:rPr>
-                            <m:t>0,</m:t>
-                          </m:r>
-                          <m:r>
-                            <w:rPr>
-                              <w:rFonts w:ascii="Cambria Math" w:hAnsi="Cambria Math" w:cstheme="majorBidi"/>
-                              <w:sz w:val="22"/>
-                              <w:szCs w:val="22"/>
-                            </w:rPr>
-                            <m:t xml:space="preserve"> </m:t>
+                            <m:t xml:space="preserve">0, </m:t>
                           </m:r>
                           <m:r>
                             <m:rPr>
@@ -15204,7 +15799,7 @@
                 <w:szCs w:val="22"/>
               </w:rPr>
             </w:pPr>
-            <w:bookmarkStart w:id="6" w:name="_Ref18504427"/>
+            <w:bookmarkStart w:id="7" w:name="_Ref18504427"/>
             <w:r>
               <w:rPr>
                 <w:sz w:val="22"/>
@@ -15237,7 +15832,7 @@
               </w:rPr>
               <w:t>)</w:t>
             </w:r>
-            <w:bookmarkEnd w:id="6"/>
+            <w:bookmarkEnd w:id="7"/>
           </w:p>
         </w:tc>
       </w:tr>
@@ -15626,7 +16221,7 @@
                 <w:szCs w:val="22"/>
               </w:rPr>
             </w:pPr>
-            <w:bookmarkStart w:id="7" w:name="_Ref18504660"/>
+            <w:bookmarkStart w:id="8" w:name="_Ref18504660"/>
             <w:r>
               <w:rPr>
                 <w:sz w:val="22"/>
@@ -15659,7 +16254,7 @@
               </w:rPr>
               <w:t>)</w:t>
             </w:r>
-            <w:bookmarkEnd w:id="7"/>
+            <w:bookmarkEnd w:id="8"/>
           </w:p>
         </w:tc>
       </w:tr>
@@ -15853,15 +16448,7 @@
                     <w:sz w:val="22"/>
                     <w:szCs w:val="22"/>
                   </w:rPr>
-                  <m:t>S=</m:t>
-                </m:r>
-                <m:r>
-                  <w:rPr>
-                    <w:rFonts w:ascii="Cambria Math" w:hAnsi="Cambria Math" w:cstheme="majorBidi"/>
-                    <w:sz w:val="22"/>
-                    <w:szCs w:val="22"/>
-                  </w:rPr>
-                  <m:t xml:space="preserve"> </m:t>
+                  <m:t xml:space="preserve">S= </m:t>
                 </m:r>
                 <m:nary>
                   <m:naryPr>
@@ -15943,7 +16530,7 @@
                 <w:szCs w:val="22"/>
               </w:rPr>
             </w:pPr>
-            <w:bookmarkStart w:id="8" w:name="_Ref18504831"/>
+            <w:bookmarkStart w:id="9" w:name="_Ref18504831"/>
             <w:r>
               <w:rPr>
                 <w:sz w:val="22"/>
@@ -15976,7 +16563,7 @@
               </w:rPr>
               <w:t>)</w:t>
             </w:r>
-            <w:bookmarkEnd w:id="8"/>
+            <w:bookmarkEnd w:id="9"/>
           </w:p>
         </w:tc>
       </w:tr>
@@ -16272,7 +16859,7 @@
                 <w:szCs w:val="22"/>
               </w:rPr>
             </w:pPr>
-            <w:bookmarkStart w:id="9" w:name="_Ref18508619"/>
+            <w:bookmarkStart w:id="10" w:name="_Ref18508619"/>
             <w:r>
               <w:rPr>
                 <w:sz w:val="22"/>
@@ -16305,7 +16892,7 @@
               </w:rPr>
               <w:t>)</w:t>
             </w:r>
-            <w:bookmarkEnd w:id="9"/>
+            <w:bookmarkEnd w:id="10"/>
           </w:p>
         </w:tc>
       </w:tr>
@@ -16352,14 +16939,14 @@
           <w:szCs w:val="22"/>
           <w:lang w:val="pt-BR"/>
         </w:rPr>
-      </w:r>
-      <w:r>
-        <w:rPr>
-          <w:sz w:val="22"/>
-          <w:szCs w:val="22"/>
-          <w:lang w:val="pt-BR"/>
-        </w:rPr>
         <w:instrText xml:space="preserve"> \* MERGEFORMAT </w:instrText>
+      </w:r>
+      <w:r>
+        <w:rPr>
+          <w:sz w:val="22"/>
+          <w:szCs w:val="22"/>
+          <w:lang w:val="pt-BR"/>
+        </w:rPr>
       </w:r>
       <w:r>
         <w:rPr>
@@ -16728,14 +17315,14 @@
           <w:szCs w:val="22"/>
           <w:lang w:val="pt-BR"/>
         </w:rPr>
-      </w:r>
-      <w:r>
-        <w:rPr>
-          <w:sz w:val="22"/>
-          <w:szCs w:val="22"/>
-          <w:lang w:val="pt-BR"/>
-        </w:rPr>
         <w:instrText xml:space="preserve"> \* MERGEFORMAT </w:instrText>
+      </w:r>
+      <w:r>
+        <w:rPr>
+          <w:sz w:val="22"/>
+          <w:szCs w:val="22"/>
+          <w:lang w:val="pt-BR"/>
+        </w:rPr>
       </w:r>
       <w:r>
         <w:rPr>
@@ -17101,31 +17688,7 @@
                     <w:sz w:val="22"/>
                     <w:szCs w:val="22"/>
                   </w:rPr>
-                  <m:t>, ∀</m:t>
-                </m:r>
-                <m:r>
-                  <w:rPr>
-                    <w:rFonts w:ascii="Cambria Math" w:hAnsi="Cambria Math"/>
-                    <w:sz w:val="22"/>
-                    <w:szCs w:val="22"/>
-                  </w:rPr>
-                  <m:t>j</m:t>
-                </m:r>
-                <m:r>
-                  <w:rPr>
-                    <w:rFonts w:ascii="Cambria Math" w:hAnsi="Cambria Math"/>
-                    <w:sz w:val="22"/>
-                    <w:szCs w:val="22"/>
-                  </w:rPr>
-                  <m:t>∈</m:t>
-                </m:r>
-                <m:r>
-                  <w:rPr>
-                    <w:rFonts w:ascii="Cambria Math" w:hAnsi="Cambria Math"/>
-                    <w:sz w:val="22"/>
-                    <w:szCs w:val="22"/>
-                  </w:rPr>
-                  <m:t>φ</m:t>
+                  <m:t>, ∀j∈φ</m:t>
                 </m:r>
               </m:oMath>
             </m:oMathPara>
@@ -17399,16 +17962,7 @@
           <w:sz w:val="22"/>
           <w:szCs w:val="22"/>
         </w:rPr>
-        <w:t>) ensures that the number of resource blocks used by the UEs associated wi</w:t>
-      </w:r>
-      <w:bookmarkStart w:id="10" w:name="_GoBack"/>
-      <w:bookmarkEnd w:id="10"/>
-      <w:r>
-        <w:rPr>
-          <w:sz w:val="22"/>
-          <w:szCs w:val="22"/>
-        </w:rPr>
-        <w:t>th BS j is less than total number of resource blocks available by the BS j. Finally, the constraint (</w:t>
+        <w:t>) ensures that the number of resource blocks used by the UEs associated with BS j is less than total number of resource blocks available by the BS j. Finally, the constraint (</w:t>
       </w:r>
       <w:hyperlink w:anchor="eq:15">
         <w:r>
@@ -17517,6 +18071,7 @@
         <w:rPr>
           <w:noProof/>
           <w:sz w:val="18"/>
+          <w:lang w:val="en-US"/>
         </w:rPr>
       </w:pPr>
       <w:r>
@@ -17530,6 +18085,7 @@
         <w:rPr>
           <w:sz w:val="18"/>
           <w:szCs w:val="18"/>
+          <w:lang w:val="en-US"/>
         </w:rPr>
         <w:instrText xml:space="preserve">ADDIN Mendeley Bibliography CSL_BIBLIOGRAPHY </w:instrText>
       </w:r>
@@ -17544,6 +18100,7 @@
         <w:rPr>
           <w:noProof/>
           <w:sz w:val="18"/>
+          <w:lang w:val="en-US"/>
         </w:rPr>
         <w:t>[1]</w:t>
       </w:r>
@@ -17551,6 +18108,7 @@
         <w:rPr>
           <w:noProof/>
           <w:sz w:val="18"/>
+          <w:lang w:val="en-US"/>
         </w:rPr>
         <w:tab/>
         <w:t>C. Visual and N. Index, “Cisco Visual Networking Index : Global Mobile Data Traffic Forecast , 2017 – 2022,” 2019.</w:t>
@@ -17566,12 +18124,14 @@
         <w:rPr>
           <w:noProof/>
           <w:sz w:val="18"/>
+          <w:lang w:val="en-US"/>
         </w:rPr>
       </w:pPr>
       <w:r>
         <w:rPr>
           <w:noProof/>
           <w:sz w:val="18"/>
+          <w:lang w:val="en-US"/>
         </w:rPr>
         <w:t>[2]</w:t>
       </w:r>
@@ -17579,6 +18139,7 @@
         <w:rPr>
           <w:noProof/>
           <w:sz w:val="18"/>
+          <w:lang w:val="en-US"/>
         </w:rPr>
         <w:tab/>
         <w:t xml:space="preserve">R. Vannithamby and S. Talwar, “Introduction,” in </w:t>
@@ -17589,6 +18150,7 @@
           <w:iCs/>
           <w:noProof/>
           <w:sz w:val="18"/>
+          <w:lang w:val="en-US"/>
         </w:rPr>
         <w:t>Towards 5G: Applications, Requirements and Candidate Technologies</w:t>
       </w:r>
@@ -17596,6 +18158,7 @@
         <w:rPr>
           <w:noProof/>
           <w:sz w:val="18"/>
+          <w:lang w:val="en-US"/>
         </w:rPr>
         <w:t>, Wiley, 2017.</w:t>
       </w:r>
@@ -17610,12 +18173,14 @@
         <w:rPr>
           <w:noProof/>
           <w:sz w:val="18"/>
+          <w:lang w:val="en-US"/>
         </w:rPr>
       </w:pPr>
       <w:r>
         <w:rPr>
           <w:noProof/>
           <w:sz w:val="18"/>
+          <w:lang w:val="en-US"/>
         </w:rPr>
         <w:t>[3]</w:t>
       </w:r>
@@ -17623,6 +18188,7 @@
         <w:rPr>
           <w:noProof/>
           <w:sz w:val="18"/>
+          <w:lang w:val="en-US"/>
         </w:rPr>
         <w:tab/>
         <w:t xml:space="preserve">A. Osseiran </w:t>
@@ -17633,6 +18199,7 @@
           <w:iCs/>
           <w:noProof/>
           <w:sz w:val="18"/>
+          <w:lang w:val="en-US"/>
         </w:rPr>
         <w:t>et al.</w:t>
       </w:r>
@@ -17640,6 +18207,7 @@
         <w:rPr>
           <w:noProof/>
           <w:sz w:val="18"/>
+          <w:lang w:val="en-US"/>
         </w:rPr>
         <w:t xml:space="preserve">, “Scenarios for 5G mobile and wireless communications: The vision of the METIS project,” </w:t>
       </w:r>
@@ -17649,6 +18217,7 @@
           <w:iCs/>
           <w:noProof/>
           <w:sz w:val="18"/>
+          <w:lang w:val="en-US"/>
         </w:rPr>
         <w:t>IEEE Commun. Mag.</w:t>
       </w:r>
@@ -17656,6 +18225,7 @@
         <w:rPr>
           <w:noProof/>
           <w:sz w:val="18"/>
+          <w:lang w:val="en-US"/>
         </w:rPr>
         <w:t>, 2014.</w:t>
       </w:r>
@@ -17670,12 +18240,14 @@
         <w:rPr>
           <w:noProof/>
           <w:sz w:val="18"/>
+          <w:lang w:val="en-US"/>
         </w:rPr>
       </w:pPr>
       <w:r>
         <w:rPr>
           <w:noProof/>
           <w:sz w:val="18"/>
+          <w:lang w:val="en-US"/>
         </w:rPr>
         <w:t>[4]</w:t>
       </w:r>
@@ -17683,6 +18255,7 @@
         <w:rPr>
           <w:noProof/>
           <w:sz w:val="18"/>
+          <w:lang w:val="en-US"/>
         </w:rPr>
         <w:tab/>
         <w:t xml:space="preserve">A. J. Fehske, I. Viering, J. Voigt, C. Sartori, S. Redana, and G. P. Fettweis, “Small-cell self-organizing wireless networks,” </w:t>
@@ -17693,6 +18266,7 @@
           <w:iCs/>
           <w:noProof/>
           <w:sz w:val="18"/>
+          <w:lang w:val="en-US"/>
         </w:rPr>
         <w:t>Proc. IEEE</w:t>
       </w:r>
@@ -17700,6 +18274,7 @@
         <w:rPr>
           <w:noProof/>
           <w:sz w:val="18"/>
+          <w:lang w:val="en-US"/>
         </w:rPr>
         <w:t>, 2014.</w:t>
       </w:r>
@@ -17714,12 +18289,14 @@
         <w:rPr>
           <w:noProof/>
           <w:sz w:val="18"/>
+          <w:lang w:val="en-US"/>
         </w:rPr>
       </w:pPr>
       <w:r>
         <w:rPr>
           <w:noProof/>
           <w:sz w:val="18"/>
+          <w:lang w:val="en-US"/>
         </w:rPr>
         <w:t>[5]</w:t>
       </w:r>
@@ -17727,6 +18304,7 @@
         <w:rPr>
           <w:noProof/>
           <w:sz w:val="18"/>
+          <w:lang w:val="en-US"/>
         </w:rPr>
         <w:tab/>
         <w:t xml:space="preserve">G. Hattab and D. Cabric, “Rate-Based Cell Range Expansion for Downlink Massive MIMO Heterogeneous Networks,” </w:t>
@@ -17737,6 +18315,7 @@
           <w:iCs/>
           <w:noProof/>
           <w:sz w:val="18"/>
+          <w:lang w:val="en-US"/>
         </w:rPr>
         <w:t>IEEE Wirel. Commun. Lett.</w:t>
       </w:r>
@@ -17744,6 +18323,7 @@
         <w:rPr>
           <w:noProof/>
           <w:sz w:val="18"/>
+          <w:lang w:val="en-US"/>
         </w:rPr>
         <w:t>, vol. 7, no. 3, pp. 296–299, Jun. 2018.</w:t>
       </w:r>
@@ -17758,12 +18338,14 @@
         <w:rPr>
           <w:noProof/>
           <w:sz w:val="18"/>
+          <w:lang w:val="en-US"/>
         </w:rPr>
       </w:pPr>
       <w:r>
         <w:rPr>
           <w:noProof/>
           <w:sz w:val="18"/>
+          <w:lang w:val="en-US"/>
         </w:rPr>
         <w:t>[6]</w:t>
       </w:r>
@@ -17771,6 +18353,7 @@
         <w:rPr>
           <w:noProof/>
           <w:sz w:val="18"/>
+          <w:lang w:val="en-US"/>
         </w:rPr>
         <w:tab/>
         <w:t xml:space="preserve">D. Liu </w:t>
@@ -17781,6 +18364,7 @@
           <w:iCs/>
           <w:noProof/>
           <w:sz w:val="18"/>
+          <w:lang w:val="en-US"/>
         </w:rPr>
         <w:t>et al.</w:t>
       </w:r>
@@ -17788,6 +18372,7 @@
         <w:rPr>
           <w:noProof/>
           <w:sz w:val="18"/>
+          <w:lang w:val="en-US"/>
         </w:rPr>
         <w:t xml:space="preserve">, “User Association in 5G Networks: A Survey and an Outlook,” </w:t>
       </w:r>
@@ -17797,6 +18382,7 @@
           <w:iCs/>
           <w:noProof/>
           <w:sz w:val="18"/>
+          <w:lang w:val="en-US"/>
         </w:rPr>
         <w:t>IEEE Communications Surveys and Tutorials</w:t>
       </w:r>
@@ -17804,6 +18390,7 @@
         <w:rPr>
           <w:noProof/>
           <w:sz w:val="18"/>
+          <w:lang w:val="en-US"/>
         </w:rPr>
         <w:t>. 2016.</w:t>
       </w:r>
@@ -17818,12 +18405,14 @@
         <w:rPr>
           <w:noProof/>
           <w:sz w:val="18"/>
+          <w:lang w:val="en-US"/>
         </w:rPr>
       </w:pPr>
       <w:r>
         <w:rPr>
           <w:noProof/>
           <w:sz w:val="18"/>
+          <w:lang w:val="en-US"/>
         </w:rPr>
         <w:t>[7]</w:t>
       </w:r>
@@ -17831,6 +18420,7 @@
         <w:rPr>
           <w:noProof/>
           <w:sz w:val="18"/>
+          <w:lang w:val="en-US"/>
         </w:rPr>
         <w:tab/>
         <w:t xml:space="preserve">A. Damnjanovic </w:t>
@@ -17841,6 +18431,7 @@
           <w:iCs/>
           <w:noProof/>
           <w:sz w:val="18"/>
+          <w:lang w:val="en-US"/>
         </w:rPr>
         <w:t>et al.</w:t>
       </w:r>
@@ -17848,6 +18439,7 @@
         <w:rPr>
           <w:noProof/>
           <w:sz w:val="18"/>
+          <w:lang w:val="en-US"/>
         </w:rPr>
         <w:t xml:space="preserve">, “A survey on 3GPP heterogeneous networks,” </w:t>
       </w:r>
@@ -17857,6 +18449,7 @@
           <w:iCs/>
           <w:noProof/>
           <w:sz w:val="18"/>
+          <w:lang w:val="en-US"/>
         </w:rPr>
         <w:t>IEEE Wirel. Commun.</w:t>
       </w:r>
@@ -17864,6 +18457,7 @@
         <w:rPr>
           <w:noProof/>
           <w:sz w:val="18"/>
+          <w:lang w:val="en-US"/>
         </w:rPr>
         <w:t>, 2011.</w:t>
       </w:r>
@@ -17878,12 +18472,14 @@
         <w:rPr>
           <w:noProof/>
           <w:sz w:val="18"/>
+          <w:lang w:val="en-US"/>
         </w:rPr>
       </w:pPr>
       <w:r>
         <w:rPr>
           <w:noProof/>
           <w:sz w:val="18"/>
+          <w:lang w:val="en-US"/>
         </w:rPr>
         <w:t>[8]</w:t>
       </w:r>
@@ -17891,6 +18487,7 @@
         <w:rPr>
           <w:noProof/>
           <w:sz w:val="18"/>
+          <w:lang w:val="en-US"/>
         </w:rPr>
         <w:tab/>
         <w:t xml:space="preserve">D. López-Pérez, I. Güvenç, G. De La Roche, M. Kountouris, T. Q. S. Quek, and J. Zhang, “Enhanced intercell interference coordination challenges in heterogeneous networks,” </w:t>
@@ -17901,6 +18498,7 @@
           <w:iCs/>
           <w:noProof/>
           <w:sz w:val="18"/>
+          <w:lang w:val="en-US"/>
         </w:rPr>
         <w:t>IEEE Wirel. Commun.</w:t>
       </w:r>
@@ -17908,6 +18506,7 @@
         <w:rPr>
           <w:noProof/>
           <w:sz w:val="18"/>
+          <w:lang w:val="en-US"/>
         </w:rPr>
         <w:t>, 2011.</w:t>
       </w:r>
@@ -17922,12 +18521,14 @@
         <w:rPr>
           <w:noProof/>
           <w:sz w:val="18"/>
+          <w:lang w:val="en-US"/>
         </w:rPr>
       </w:pPr>
       <w:r>
         <w:rPr>
           <w:noProof/>
           <w:sz w:val="18"/>
+          <w:lang w:val="en-US"/>
         </w:rPr>
         <w:t>[9]</w:t>
       </w:r>
@@ -17935,6 +18536,7 @@
         <w:rPr>
           <w:noProof/>
           <w:sz w:val="18"/>
+          <w:lang w:val="en-US"/>
         </w:rPr>
         <w:tab/>
         <w:t xml:space="preserve">X. Dong, F.-C. Zheng, X. Zhu, and J. Luo, “HetNets with Range Expansion: Local Delay and Energy Efficiency Optimization,” </w:t>
@@ -17945,6 +18547,7 @@
           <w:iCs/>
           <w:noProof/>
           <w:sz w:val="18"/>
+          <w:lang w:val="en-US"/>
         </w:rPr>
         <w:t>IEEE Trans. Veh. Technol.</w:t>
       </w:r>
@@ -17952,6 +18555,7 @@
         <w:rPr>
           <w:noProof/>
           <w:sz w:val="18"/>
+          <w:lang w:val="en-US"/>
         </w:rPr>
         <w:t>, 2019.</w:t>
       </w:r>
@@ -17966,12 +18570,14 @@
         <w:rPr>
           <w:noProof/>
           <w:sz w:val="18"/>
+          <w:lang w:val="en-US"/>
         </w:rPr>
       </w:pPr>
       <w:r>
         <w:rPr>
           <w:noProof/>
           <w:sz w:val="18"/>
+          <w:lang w:val="en-US"/>
         </w:rPr>
         <w:t>[10]</w:t>
       </w:r>
@@ -17979,6 +18585,7 @@
         <w:rPr>
           <w:noProof/>
           <w:sz w:val="18"/>
+          <w:lang w:val="en-US"/>
         </w:rPr>
         <w:tab/>
         <w:t xml:space="preserve">X. Wang, X. Li, and V. C. M. Leung, “Artificial intelligence-based techniques for emerging heterogeneous network: State of the arts, opportunities, and challenges,” </w:t>
@@ -17989,6 +18596,7 @@
           <w:iCs/>
           <w:noProof/>
           <w:sz w:val="18"/>
+          <w:lang w:val="en-US"/>
         </w:rPr>
         <w:t>IEEE Access</w:t>
       </w:r>
@@ -17996,6 +18604,7 @@
         <w:rPr>
           <w:noProof/>
           <w:sz w:val="18"/>
+          <w:lang w:val="en-US"/>
         </w:rPr>
         <w:t>, 2015.</w:t>
       </w:r>
@@ -18010,12 +18619,14 @@
         <w:rPr>
           <w:noProof/>
           <w:sz w:val="18"/>
+          <w:lang w:val="en-US"/>
         </w:rPr>
       </w:pPr>
       <w:r>
         <w:rPr>
           <w:noProof/>
           <w:sz w:val="18"/>
+          <w:lang w:val="en-US"/>
         </w:rPr>
         <w:t>[11]</w:t>
       </w:r>
@@ -18023,6 +18634,7 @@
         <w:rPr>
           <w:noProof/>
           <w:sz w:val="18"/>
+          <w:lang w:val="en-US"/>
         </w:rPr>
         <w:tab/>
         <w:t xml:space="preserve">O. G. Aliu, A. Imran, M. A. Imran, and B. Evans, “A survey of self organisation in future cellular networks,” </w:t>
@@ -18033,6 +18645,7 @@
           <w:iCs/>
           <w:noProof/>
           <w:sz w:val="18"/>
+          <w:lang w:val="en-US"/>
         </w:rPr>
         <w:t xml:space="preserve">IEEE </w:t>
       </w:r>
@@ -18042,6 +18655,7 @@
           <w:iCs/>
           <w:noProof/>
           <w:sz w:val="18"/>
+          <w:lang w:val="en-US"/>
         </w:rPr>
         <w:lastRenderedPageBreak/>
         <w:t>Communications Surveys and Tutorials</w:t>
@@ -18050,6 +18664,7 @@
         <w:rPr>
           <w:noProof/>
           <w:sz w:val="18"/>
+          <w:lang w:val="en-US"/>
         </w:rPr>
         <w:t>. 2013.</w:t>
       </w:r>
@@ -18064,12 +18679,14 @@
         <w:rPr>
           <w:noProof/>
           <w:sz w:val="18"/>
+          <w:lang w:val="en-US"/>
         </w:rPr>
       </w:pPr>
       <w:r>
         <w:rPr>
           <w:noProof/>
           <w:sz w:val="18"/>
+          <w:lang w:val="en-US"/>
         </w:rPr>
         <w:t>[12]</w:t>
       </w:r>
@@ -18077,6 +18694,7 @@
         <w:rPr>
           <w:noProof/>
           <w:sz w:val="18"/>
+          <w:lang w:val="en-US"/>
         </w:rPr>
         <w:tab/>
         <w:t xml:space="preserve">Z. S. Zhang, W. Huangfu, K. P. Long, X. Zhang, X. Y. Liu, and B. Zhong, “On the designing principles and optimization approaches of bio-inspired self-organized network: A survey,” </w:t>
@@ -18087,6 +18705,7 @@
           <w:iCs/>
           <w:noProof/>
           <w:sz w:val="18"/>
+          <w:lang w:val="en-US"/>
         </w:rPr>
         <w:t>Science China Information Sciences</w:t>
       </w:r>
@@ -18094,6 +18713,7 @@
         <w:rPr>
           <w:noProof/>
           <w:sz w:val="18"/>
+          <w:lang w:val="en-US"/>
         </w:rPr>
         <w:t>. 2013.</w:t>
       </w:r>
@@ -18108,12 +18728,14 @@
         <w:rPr>
           <w:noProof/>
           <w:sz w:val="18"/>
+          <w:lang w:val="en-US"/>
         </w:rPr>
       </w:pPr>
       <w:r>
         <w:rPr>
           <w:noProof/>
           <w:sz w:val="18"/>
+          <w:lang w:val="en-US"/>
         </w:rPr>
         <w:t>[13]</w:t>
       </w:r>
@@ -18121,6 +18743,7 @@
         <w:rPr>
           <w:noProof/>
           <w:sz w:val="18"/>
+          <w:lang w:val="en-US"/>
         </w:rPr>
         <w:tab/>
         <w:t xml:space="preserve">Z. Zhang, K. Long, J. Wang, and F. Dressler, “On swarm intelligence inspired self-organized networking: Its bionic mechanisms, designing principles and optimization approaches,” </w:t>
@@ -18131,6 +18754,7 @@
           <w:iCs/>
           <w:noProof/>
           <w:sz w:val="18"/>
+          <w:lang w:val="en-US"/>
         </w:rPr>
         <w:t>IEEE Commun. Surv. Tutorials</w:t>
       </w:r>
@@ -18138,6 +18762,7 @@
         <w:rPr>
           <w:noProof/>
           <w:sz w:val="18"/>
+          <w:lang w:val="en-US"/>
         </w:rPr>
         <w:t>, 2014.</w:t>
       </w:r>
@@ -18152,12 +18777,14 @@
         <w:rPr>
           <w:noProof/>
           <w:sz w:val="18"/>
+          <w:lang w:val="en-US"/>
         </w:rPr>
       </w:pPr>
       <w:r>
         <w:rPr>
           <w:noProof/>
           <w:sz w:val="18"/>
+          <w:lang w:val="en-US"/>
         </w:rPr>
         <w:t>[14]</w:t>
       </w:r>
@@ -18165,6 +18792,7 @@
         <w:rPr>
           <w:noProof/>
           <w:sz w:val="18"/>
+          <w:lang w:val="en-US"/>
         </w:rPr>
         <w:tab/>
         <w:t xml:space="preserve">W. Wang, X. Wu, L. Xie, and S. Lu, “Femto-matching: Efficient traffic offloading in heterogeneous cellular networks,” in </w:t>
@@ -18175,6 +18803,7 @@
           <w:iCs/>
           <w:noProof/>
           <w:sz w:val="18"/>
+          <w:lang w:val="en-US"/>
         </w:rPr>
         <w:t>Proceedings - IEEE INFOCOM</w:t>
       </w:r>
@@ -18182,6 +18811,7 @@
         <w:rPr>
           <w:noProof/>
           <w:sz w:val="18"/>
+          <w:lang w:val="en-US"/>
         </w:rPr>
         <w:t>, 2015, vol. 26, pp. 325–333.</w:t>
       </w:r>
@@ -18196,12 +18826,14 @@
         <w:rPr>
           <w:noProof/>
           <w:sz w:val="18"/>
+          <w:lang w:val="en-US"/>
         </w:rPr>
       </w:pPr>
       <w:r>
         <w:rPr>
           <w:noProof/>
           <w:sz w:val="18"/>
+          <w:lang w:val="en-US"/>
         </w:rPr>
         <w:t>[15]</w:t>
       </w:r>
@@ -18209,6 +18841,7 @@
         <w:rPr>
           <w:noProof/>
           <w:sz w:val="18"/>
+          <w:lang w:val="en-US"/>
         </w:rPr>
         <w:tab/>
         <w:t xml:space="preserve">M. Shojafar, L. Chiaraviglio, N. Blefari-Melazzi, and S. Salsano, “P5G: A Bio-Inspired Algorithm for the Superfluid Management of 5G Networks,” in </w:t>
@@ -18219,6 +18852,7 @@
           <w:iCs/>
           <w:noProof/>
           <w:sz w:val="18"/>
+          <w:lang w:val="en-US"/>
         </w:rPr>
         <w:t>2017 IEEE Global Communications Conference, GLOBECOM 2017 - Proceedings</w:t>
       </w:r>
@@ -18226,6 +18860,7 @@
         <w:rPr>
           <w:noProof/>
           <w:sz w:val="18"/>
+          <w:lang w:val="en-US"/>
         </w:rPr>
         <w:t>, 2018.</w:t>
       </w:r>
@@ -18240,12 +18875,14 @@
         <w:rPr>
           <w:noProof/>
           <w:sz w:val="18"/>
+          <w:lang w:val="en-US"/>
         </w:rPr>
       </w:pPr>
       <w:r>
         <w:rPr>
           <w:noProof/>
           <w:sz w:val="18"/>
+          <w:lang w:val="en-US"/>
         </w:rPr>
         <w:t>[16]</w:t>
       </w:r>
@@ -18253,6 +18890,7 @@
         <w:rPr>
           <w:noProof/>
           <w:sz w:val="18"/>
+          <w:lang w:val="en-US"/>
         </w:rPr>
         <w:tab/>
         <w:t xml:space="preserve">T. M. Shami, D. Grace, and A. Burr, “Load Balancing and Control Using Particle Swarm Optimisation in 5G Heterogeneous Networks,” in </w:t>
@@ -18263,6 +18901,7 @@
           <w:iCs/>
           <w:noProof/>
           <w:sz w:val="18"/>
+          <w:lang w:val="en-US"/>
         </w:rPr>
         <w:t>2018 European Conference on Networks and Communications, EuCNC 2018</w:t>
       </w:r>
@@ -18270,6 +18909,7 @@
         <w:rPr>
           <w:noProof/>
           <w:sz w:val="18"/>
+          <w:lang w:val="en-US"/>
         </w:rPr>
         <w:t>, 2018.</w:t>
       </w:r>
@@ -18284,12 +18924,14 @@
         <w:rPr>
           <w:noProof/>
           <w:sz w:val="18"/>
+          <w:lang w:val="en-US"/>
         </w:rPr>
       </w:pPr>
       <w:r>
         <w:rPr>
           <w:noProof/>
           <w:sz w:val="18"/>
+          <w:lang w:val="en-US"/>
         </w:rPr>
         <w:t>[17]</w:t>
       </w:r>
@@ -18297,6 +18939,7 @@
         <w:rPr>
           <w:noProof/>
           <w:sz w:val="18"/>
+          <w:lang w:val="en-US"/>
         </w:rPr>
         <w:tab/>
         <w:t xml:space="preserve">H. Ramazanali, A. Mesodiakaki, A. Vinel, and C. Verikoukis, “Survey of user association in 5G HetNets,” in </w:t>
@@ -18307,6 +18950,7 @@
           <w:iCs/>
           <w:noProof/>
           <w:sz w:val="18"/>
+          <w:lang w:val="en-US"/>
         </w:rPr>
         <w:t>2016 8th IEEE Latin-American Conference on Communications (LATINCOM)</w:t>
       </w:r>
@@ -18314,6 +18958,7 @@
         <w:rPr>
           <w:noProof/>
           <w:sz w:val="18"/>
+          <w:lang w:val="en-US"/>
         </w:rPr>
         <w:t>, 2016, pp. 1–6.</w:t>
       </w:r>
@@ -18328,12 +18973,14 @@
         <w:rPr>
           <w:noProof/>
           <w:sz w:val="18"/>
+          <w:lang w:val="en-US"/>
         </w:rPr>
       </w:pPr>
       <w:r>
         <w:rPr>
           <w:noProof/>
           <w:sz w:val="18"/>
+          <w:lang w:val="en-US"/>
         </w:rPr>
         <w:t>[18]</w:t>
       </w:r>
@@ -18341,6 +18988,7 @@
         <w:rPr>
           <w:noProof/>
           <w:sz w:val="18"/>
+          <w:lang w:val="en-US"/>
         </w:rPr>
         <w:tab/>
         <w:t xml:space="preserve">M. Elkourdi, A. Mazin, and R. D. Gitlin, “Towards Low Latency in 5G HetNets: A Bayesian Cell Selection/User Association Approach,” in </w:t>
@@ -18351,6 +18999,7 @@
           <w:iCs/>
           <w:noProof/>
           <w:sz w:val="18"/>
+          <w:lang w:val="en-US"/>
         </w:rPr>
         <w:t>IEEE 5G World Forum, 5GWF 2018 - Conference Proceedings</w:t>
       </w:r>
@@ -18358,6 +19007,7 @@
         <w:rPr>
           <w:noProof/>
           <w:sz w:val="18"/>
+          <w:lang w:val="en-US"/>
         </w:rPr>
         <w:t>, 2018.</w:t>
       </w:r>
@@ -18372,12 +19022,14 @@
         <w:rPr>
           <w:noProof/>
           <w:sz w:val="18"/>
+          <w:lang w:val="en-US"/>
         </w:rPr>
       </w:pPr>
       <w:r>
         <w:rPr>
           <w:noProof/>
           <w:sz w:val="18"/>
+          <w:lang w:val="en-US"/>
         </w:rPr>
         <w:t>[19]</w:t>
       </w:r>
@@ -18385,6 +19037,7 @@
         <w:rPr>
           <w:noProof/>
           <w:sz w:val="18"/>
+          <w:lang w:val="en-US"/>
         </w:rPr>
         <w:tab/>
         <w:t xml:space="preserve">W. K. Lai and J.-K. Liu, “Cell Selection and Resource Allocation in LTE-Advanced Heterogeneous Networks,” </w:t>
@@ -18395,6 +19048,7 @@
           <w:iCs/>
           <w:noProof/>
           <w:sz w:val="18"/>
+          <w:lang w:val="en-US"/>
         </w:rPr>
         <w:t>IEEE Access</w:t>
       </w:r>
@@ -18402,6 +19056,7 @@
         <w:rPr>
           <w:noProof/>
           <w:sz w:val="18"/>
+          <w:lang w:val="en-US"/>
         </w:rPr>
         <w:t>, vol. PP, p. 1, 2018.</w:t>
       </w:r>
@@ -18416,12 +19071,14 @@
         <w:rPr>
           <w:noProof/>
           <w:sz w:val="18"/>
+          <w:lang w:val="en-US"/>
         </w:rPr>
       </w:pPr>
       <w:r>
         <w:rPr>
           <w:noProof/>
           <w:sz w:val="18"/>
+          <w:lang w:val="en-US"/>
         </w:rPr>
         <w:t>[20]</w:t>
       </w:r>
@@ -18429,6 +19086,7 @@
         <w:rPr>
           <w:noProof/>
           <w:sz w:val="18"/>
+          <w:lang w:val="en-US"/>
         </w:rPr>
         <w:tab/>
         <w:t xml:space="preserve">K. M. Nasr and K. Moessner, “Knapsack Optimisation Versus Cell Range Expansion for Mobility Load Balancing in Dense Small Cells,” in </w:t>
@@ -18439,6 +19097,7 @@
           <w:iCs/>
           <w:noProof/>
           <w:sz w:val="18"/>
+          <w:lang w:val="en-US"/>
         </w:rPr>
         <w:t>2018 European Conference on Networks and Communications (EuCNC)</w:t>
       </w:r>
@@ -18446,6 +19105,7 @@
         <w:rPr>
           <w:noProof/>
           <w:sz w:val="18"/>
+          <w:lang w:val="en-US"/>
         </w:rPr>
         <w:t>, 2018, pp. 1–9.</w:t>
       </w:r>
@@ -18460,12 +19120,14 @@
         <w:rPr>
           <w:noProof/>
           <w:sz w:val="18"/>
+          <w:lang w:val="en-US"/>
         </w:rPr>
       </w:pPr>
       <w:r>
         <w:rPr>
           <w:noProof/>
           <w:sz w:val="18"/>
+          <w:lang w:val="en-US"/>
         </w:rPr>
         <w:t>[21]</w:t>
       </w:r>
@@ -18473,6 +19135,7 @@
         <w:rPr>
           <w:noProof/>
           <w:sz w:val="18"/>
+          <w:lang w:val="en-US"/>
         </w:rPr>
         <w:tab/>
         <w:t xml:space="preserve">A. Shaverdian, J. Ghimire, and C. Rosenberg, “Simple and efficient network-aware user association rules for heterogeneous networks,” </w:t>
@@ -18483,6 +19146,7 @@
           <w:iCs/>
           <w:noProof/>
           <w:sz w:val="18"/>
+          <w:lang w:val="en-US"/>
         </w:rPr>
         <w:t>Comput. Networks</w:t>
       </w:r>
@@ -18490,6 +19154,7 @@
         <w:rPr>
           <w:noProof/>
           <w:sz w:val="18"/>
+          <w:lang w:val="en-US"/>
         </w:rPr>
         <w:t>, vol. 156, pp. 20–32, 2019.</w:t>
       </w:r>
@@ -18504,12 +19169,14 @@
         <w:rPr>
           <w:noProof/>
           <w:sz w:val="18"/>
+          <w:lang w:val="en-US"/>
         </w:rPr>
       </w:pPr>
       <w:r>
         <w:rPr>
           <w:noProof/>
           <w:sz w:val="18"/>
+          <w:lang w:val="en-US"/>
         </w:rPr>
         <w:t>[22]</w:t>
       </w:r>
@@ -18517,6 +19184,7 @@
         <w:rPr>
           <w:noProof/>
           <w:sz w:val="18"/>
+          <w:lang w:val="en-US"/>
         </w:rPr>
         <w:tab/>
         <w:t xml:space="preserve">H. S. Jo, Y. J. Sang, P. Xia, and J. G. Andrews, “Heterogeneous cellular networks with flexible cell association: A comprehensive downlink SINR analysis,” </w:t>
@@ -18527,6 +19195,7 @@
           <w:iCs/>
           <w:noProof/>
           <w:sz w:val="18"/>
+          <w:lang w:val="en-US"/>
         </w:rPr>
         <w:t>IEEE Trans. Wirel. Commun.</w:t>
       </w:r>
@@ -18534,6 +19203,7 @@
         <w:rPr>
           <w:noProof/>
           <w:sz w:val="18"/>
+          <w:lang w:val="en-US"/>
         </w:rPr>
         <w:t>, 2012.</w:t>
       </w:r>
@@ -18548,12 +19218,14 @@
         <w:rPr>
           <w:noProof/>
           <w:sz w:val="18"/>
+          <w:lang w:val="en-US"/>
         </w:rPr>
       </w:pPr>
       <w:r>
         <w:rPr>
           <w:noProof/>
           <w:sz w:val="18"/>
+          <w:lang w:val="en-US"/>
         </w:rPr>
         <w:t>[23]</w:t>
       </w:r>
@@ -18561,6 +19233,7 @@
         <w:rPr>
           <w:noProof/>
           <w:sz w:val="18"/>
+          <w:lang w:val="en-US"/>
         </w:rPr>
         <w:tab/>
         <w:t xml:space="preserve">K. Da Costa Silva, Z. Becvar, and C. R. L. Frances, “Adaptive Hysteresis Margin Based on Fuzzy Logic for Handover in Mobile Networks with Dense Small Cells,” </w:t>
@@ -18571,6 +19244,7 @@
           <w:iCs/>
           <w:noProof/>
           <w:sz w:val="18"/>
+          <w:lang w:val="en-US"/>
         </w:rPr>
         <w:t>IEEE Access</w:t>
       </w:r>
@@ -18578,6 +19252,7 @@
         <w:rPr>
           <w:noProof/>
           <w:sz w:val="18"/>
+          <w:lang w:val="en-US"/>
         </w:rPr>
         <w:t>, 2018.</w:t>
       </w:r>
@@ -18598,6 +19273,7 @@
         <w:rPr>
           <w:noProof/>
           <w:sz w:val="18"/>
+          <w:lang w:val="en-US"/>
         </w:rPr>
         <w:t>[24]</w:t>
       </w:r>
@@ -18605,6 +19281,7 @@
         <w:rPr>
           <w:noProof/>
           <w:sz w:val="18"/>
+          <w:lang w:val="en-US"/>
         </w:rPr>
         <w:tab/>
         <w:t xml:space="preserve">J. Sangiamwong, Y. Saito, N. Miki, T. Abe, S. Nagata, and Y. Okumura, “Investigation on Cell Selection Methods Associated with Inter-cell Interference Coordination in Heterogeneous Networks for LTE-Advanced Downlink,” </w:t>
@@ -18615,8 +19292,18 @@
           <w:iCs/>
           <w:noProof/>
           <w:sz w:val="18"/>
-        </w:rPr>
-        <w:t>Wirel. Conf. 2011 - Sustain. Wirel. Technol. (European Wireless), 11th Eur.</w:t>
+          <w:lang w:val="en-US"/>
+        </w:rPr>
+        <w:t xml:space="preserve">Wirel. </w:t>
+      </w:r>
+      <w:r>
+        <w:rPr>
+          <w:i/>
+          <w:iCs/>
+          <w:noProof/>
+          <w:sz w:val="18"/>
+        </w:rPr>
+        <w:t>Conf. 2011 - Sustain. Wirel. Technol. (European Wireless), 11th Eur.</w:t>
       </w:r>
       <w:r>
         <w:rPr>
@@ -19164,6 +19851,7 @@
         <w:rStyle w:val="Nmerodepgina"/>
         <w:sz w:val="20"/>
         <w:szCs w:val="20"/>
+        <w:lang w:val="en-US"/>
       </w:rPr>
     </w:pPr>
     <w:r>
@@ -19179,6 +19867,7 @@
         <w:rStyle w:val="Nmerodepgina"/>
         <w:sz w:val="20"/>
         <w:szCs w:val="20"/>
+        <w:lang w:val="en-US"/>
       </w:rPr>
       <w:instrText xml:space="preserve">PAGE  </w:instrText>
     </w:r>
@@ -19196,6 +19885,7 @@
         <w:noProof/>
         <w:sz w:val="20"/>
         <w:szCs w:val="20"/>
+        <w:lang w:val="en-US"/>
       </w:rPr>
       <w:t>4</w:t>
     </w:r>
@@ -19446,6 +20136,119 @@
     </w:lvl>
   </w:abstractNum>
   <w:abstractNum w:abstractNumId="2" w15:restartNumberingAfterBreak="0">
+    <w:nsid w:val="39B63335"/>
+    <w:multiLevelType w:val="hybridMultilevel"/>
+    <w:tmpl w:val="5CF00034"/>
+    <w:lvl w:ilvl="0" w:tplc="04160001">
+      <w:start w:val="1"/>
+      <w:numFmt w:val="bullet"/>
+      <w:lvlText w:val=""/>
+      <w:lvlJc w:val="left"/>
+      <w:pPr>
+        <w:ind w:left="922" w:hanging="360"/>
+      </w:pPr>
+      <w:rPr>
+        <w:rFonts w:ascii="Symbol" w:hAnsi="Symbol" w:hint="default"/>
+      </w:rPr>
+    </w:lvl>
+    <w:lvl w:ilvl="1" w:tplc="04160003" w:tentative="1">
+      <w:start w:val="1"/>
+      <w:numFmt w:val="bullet"/>
+      <w:lvlText w:val="o"/>
+      <w:lvlJc w:val="left"/>
+      <w:pPr>
+        <w:ind w:left="1642" w:hanging="360"/>
+      </w:pPr>
+      <w:rPr>
+        <w:rFonts w:ascii="Courier New" w:hAnsi="Courier New" w:cs="Courier New" w:hint="default"/>
+      </w:rPr>
+    </w:lvl>
+    <w:lvl w:ilvl="2" w:tplc="04160005" w:tentative="1">
+      <w:start w:val="1"/>
+      <w:numFmt w:val="bullet"/>
+      <w:lvlText w:val=""/>
+      <w:lvlJc w:val="left"/>
+      <w:pPr>
+        <w:ind w:left="2362" w:hanging="360"/>
+      </w:pPr>
+      <w:rPr>
+        <w:rFonts w:ascii="Wingdings" w:hAnsi="Wingdings" w:hint="default"/>
+      </w:rPr>
+    </w:lvl>
+    <w:lvl w:ilvl="3" w:tplc="04160001" w:tentative="1">
+      <w:start w:val="1"/>
+      <w:numFmt w:val="bullet"/>
+      <w:lvlText w:val=""/>
+      <w:lvlJc w:val="left"/>
+      <w:pPr>
+        <w:ind w:left="3082" w:hanging="360"/>
+      </w:pPr>
+      <w:rPr>
+        <w:rFonts w:ascii="Symbol" w:hAnsi="Symbol" w:hint="default"/>
+      </w:rPr>
+    </w:lvl>
+    <w:lvl w:ilvl="4" w:tplc="04160003" w:tentative="1">
+      <w:start w:val="1"/>
+      <w:numFmt w:val="bullet"/>
+      <w:lvlText w:val="o"/>
+      <w:lvlJc w:val="left"/>
+      <w:pPr>
+        <w:ind w:left="3802" w:hanging="360"/>
+      </w:pPr>
+      <w:rPr>
+        <w:rFonts w:ascii="Courier New" w:hAnsi="Courier New" w:cs="Courier New" w:hint="default"/>
+      </w:rPr>
+    </w:lvl>
+    <w:lvl w:ilvl="5" w:tplc="04160005" w:tentative="1">
+      <w:start w:val="1"/>
+      <w:numFmt w:val="bullet"/>
+      <w:lvlText w:val=""/>
+      <w:lvlJc w:val="left"/>
+      <w:pPr>
+        <w:ind w:left="4522" w:hanging="360"/>
+      </w:pPr>
+      <w:rPr>
+        <w:rFonts w:ascii="Wingdings" w:hAnsi="Wingdings" w:hint="default"/>
+      </w:rPr>
+    </w:lvl>
+    <w:lvl w:ilvl="6" w:tplc="04160001" w:tentative="1">
+      <w:start w:val="1"/>
+      <w:numFmt w:val="bullet"/>
+      <w:lvlText w:val=""/>
+      <w:lvlJc w:val="left"/>
+      <w:pPr>
+        <w:ind w:left="5242" w:hanging="360"/>
+      </w:pPr>
+      <w:rPr>
+        <w:rFonts w:ascii="Symbol" w:hAnsi="Symbol" w:hint="default"/>
+      </w:rPr>
+    </w:lvl>
+    <w:lvl w:ilvl="7" w:tplc="04160003" w:tentative="1">
+      <w:start w:val="1"/>
+      <w:numFmt w:val="bullet"/>
+      <w:lvlText w:val="o"/>
+      <w:lvlJc w:val="left"/>
+      <w:pPr>
+        <w:ind w:left="5962" w:hanging="360"/>
+      </w:pPr>
+      <w:rPr>
+        <w:rFonts w:ascii="Courier New" w:hAnsi="Courier New" w:cs="Courier New" w:hint="default"/>
+      </w:rPr>
+    </w:lvl>
+    <w:lvl w:ilvl="8" w:tplc="04160005" w:tentative="1">
+      <w:start w:val="1"/>
+      <w:numFmt w:val="bullet"/>
+      <w:lvlText w:val=""/>
+      <w:lvlJc w:val="left"/>
+      <w:pPr>
+        <w:ind w:left="6682" w:hanging="360"/>
+      </w:pPr>
+      <w:rPr>
+        <w:rFonts w:ascii="Wingdings" w:hAnsi="Wingdings" w:hint="default"/>
+      </w:rPr>
+    </w:lvl>
+  </w:abstractNum>
+  <w:abstractNum w:abstractNumId="3" w15:restartNumberingAfterBreak="0">
     <w:nsid w:val="3A877D64"/>
     <w:multiLevelType w:val="singleLevel"/>
     <w:tmpl w:val="5DA6FC16"/>
@@ -19467,7 +20270,7 @@
     <w:abstractNumId w:val="0"/>
   </w:num>
   <w:num w:numId="2">
-    <w:abstractNumId w:val="2"/>
+    <w:abstractNumId w:val="3"/>
   </w:num>
   <w:num w:numId="3">
     <w:abstractNumId w:val="1"/>
@@ -19501,6 +20304,9 @@
     <w:lvlOverride w:ilvl="8">
       <w:startOverride w:val="1"/>
     </w:lvlOverride>
+  </w:num>
+  <w:num w:numId="5">
+    <w:abstractNumId w:val="2"/>
   </w:num>
 </w:numbering>
 </file>
@@ -20119,11 +20925,15 @@
   </w:style>
   <w:style w:type="character" w:default="1" w:styleId="Fontepargpadro">
     <w:name w:val="Default Paragraph Font"/>
+    <w:uiPriority w:val="1"/>
     <w:semiHidden/>
+    <w:unhideWhenUsed/>
   </w:style>
   <w:style w:type="table" w:default="1" w:styleId="Tabelanormal">
     <w:name w:val="Normal Table"/>
+    <w:uiPriority w:val="99"/>
     <w:semiHidden/>
+    <w:unhideWhenUsed/>
     <w:tblPr>
       <w:tblInd w:w="0" w:type="dxa"/>
       <w:tblCellMar>
@@ -20136,7 +20946,9 @@
   </w:style>
   <w:style w:type="numbering" w:default="1" w:styleId="Semlista">
     <w:name w:val="No List"/>
+    <w:uiPriority w:val="99"/>
     <w:semiHidden/>
+    <w:unhideWhenUsed/>
   </w:style>
   <w:style w:type="paragraph" w:styleId="Cabealho">
     <w:name w:val="header"/>
@@ -20490,6 +21302,7 @@
   </w:style>
   <w:style w:type="character" w:customStyle="1" w:styleId="CorpodetextoChar">
     <w:name w:val="Corpo de texto Char"/>
+    <w:aliases w:val="bt Char"/>
     <w:link w:val="Corpodetexto"/>
     <w:rsid w:val="005C1991"/>
     <w:rPr>
@@ -20852,7 +21665,7 @@
 </file>
 
 <file path=customXml/itemProps1.xml><?xml version="1.0" encoding="utf-8"?>
-<ds:datastoreItem xmlns:ds="http://schemas.openxmlformats.org/officeDocument/2006/customXml" ds:itemID="{97B1C774-88DC-AC40-84DD-1D326AC0B570}">
+<ds:datastoreItem xmlns:ds="http://schemas.openxmlformats.org/officeDocument/2006/customXml" ds:itemID="{DA44F917-46A0-4049-94FA-22F1EDEDF816}">
   <ds:schemaRefs>
     <ds:schemaRef ds:uri="http://schemas.openxmlformats.org/officeDocument/2006/bibliography"/>
   </ds:schemaRefs>

</xml_diff>

<commit_message>
Versão multi-thread com versões PSO: CoPSO, StochasticIWPSO, DecreaseIWPSO, IncreaseIWPSO and StaticIWPSO
</commit_message>
<xml_diff>
--- a/CRE/misc/Paper-JMOE-2019.docx
+++ b/CRE/misc/Paper-JMOE-2019.docx
@@ -417,6 +417,7 @@
           <w:szCs w:val="22"/>
         </w:rPr>
       </w:pPr>
+      <w:bookmarkStart w:id="0" w:name="_GoBack"/>
       <w:r>
         <w:rPr>
           <w:i/>
@@ -482,7 +483,15 @@
           <w:sz w:val="22"/>
           <w:szCs w:val="22"/>
         </w:rPr>
-        <w:t>. Use this document as a template if you are using Microsoft Word (prefer</w:t>
+        <w:t xml:space="preserve">. Use this document as a </w:t>
+      </w:r>
+      <w:bookmarkEnd w:id="0"/>
+      <w:r>
+        <w:rPr>
+          <w:sz w:val="22"/>
+          <w:szCs w:val="22"/>
+        </w:rPr>
+        <w:t>template if you are using Microsoft Word (prefer</w:t>
       </w:r>
       <w:r>
         <w:rPr>
@@ -564,7 +573,7 @@
           <w:b w:val="0"/>
         </w:rPr>
       </w:pPr>
-      <w:bookmarkStart w:id="0" w:name="PointTmp"/>
+      <w:bookmarkStart w:id="1" w:name="PointTmp"/>
       <w:r>
         <w:rPr>
           <w:i/>
@@ -615,7 +624,7 @@
         <w:t xml:space="preserve"> </w:t>
       </w:r>
     </w:p>
-    <w:bookmarkEnd w:id="0"/>
+    <w:bookmarkEnd w:id="1"/>
     <w:p>
       <w:pPr>
         <w:pStyle w:val="Ttulo1"/>
@@ -1038,17 +1047,7 @@
           <w:szCs w:val="22"/>
           <w:lang w:val="pt-BR"/>
         </w:rPr>
-        <w:t xml:space="preserve"> infraestrutura atual de redes de banda larga móvel seja capaz de atender de modo satisfatório algumas destas aplicações, porém alguns destes serviços ou aplicações irão requerer requisitos adicionais e diversos sobre operadores de redes móveis, que prov</w:t>
-      </w:r>
-      <w:bookmarkStart w:id="1" w:name="_GoBack"/>
-      <w:bookmarkEnd w:id="1"/>
-      <w:r>
-        <w:rPr>
-          <w:sz w:val="22"/>
-          <w:szCs w:val="22"/>
-          <w:lang w:val="pt-BR"/>
-        </w:rPr>
-        <w:t xml:space="preserve">avelmente devem ser efetivamente atendidos apenas pelas próximas gerações de redes móveis. Neste contexto, dentre as estratégias de projeto para o 5G, observa-se a consolidação do conceito de ultra densificação de rede (UDN), </w:t>
+        <w:t xml:space="preserve"> infraestrutura atual de redes de banda larga móvel seja capaz de atender de modo satisfatório algumas destas aplicações, porém alguns destes serviços ou aplicações irão requerer requisitos adicionais e diversos sobre operadores de redes móveis, que provavelmente devem ser efetivamente atendidos apenas pelas próximas gerações de redes móveis. Neste contexto, dentre as estratégias de projeto para o 5G, observa-se a consolidação do conceito de ultra densificação de rede (UDN), </w:t>
       </w:r>
       <w:proofErr w:type="spellStart"/>
       <w:r>
@@ -21665,7 +21664,7 @@
 </file>
 
 <file path=customXml/itemProps1.xml><?xml version="1.0" encoding="utf-8"?>
-<ds:datastoreItem xmlns:ds="http://schemas.openxmlformats.org/officeDocument/2006/customXml" ds:itemID="{DA44F917-46A0-4049-94FA-22F1EDEDF816}">
+<ds:datastoreItem xmlns:ds="http://schemas.openxmlformats.org/officeDocument/2006/customXml" ds:itemID="{7F0E4A0A-2FDB-8B44-94A0-7FC668FC8D59}">
   <ds:schemaRefs>
     <ds:schemaRef ds:uri="http://schemas.openxmlformats.org/officeDocument/2006/bibliography"/>
   </ds:schemaRefs>

</xml_diff>